<commit_message>
new change for news, submission
</commit_message>
<xml_diff>
--- a/修改说明.docx
+++ b/修改说明.docx
@@ -7,7 +7,7 @@
         <w:spacing w:before="301" w:line="224" w:lineRule="auto"/>
         <w:ind w:firstLineChars="0" w:firstLine="0"/>
         <w:rPr>
-          <w:rFonts w:ascii="宋体" w:hAnsi="宋体" w:cs="宋体" w:hint="eastAsia"/>
+          <w:rFonts w:ascii="宋体" w:hAnsi="宋体" w:cs="宋体"/>
           <w:spacing w:val="-7"/>
           <w:sz w:val="28"/>
           <w:szCs w:val="28"/>
@@ -101,7 +101,7 @@
           <w:r>
             <w:fldChar w:fldCharType="separate"/>
           </w:r>
-          <w:hyperlink w:anchor="_Toc126539171" w:history="1">
+          <w:hyperlink w:anchor="_Toc130572090" w:history="1">
             <w:r>
               <w:rPr>
                 <w:rStyle w:val="ad"/>
@@ -123,7 +123,7 @@
               <w:rPr>
                 <w:rStyle w:val="ad"/>
               </w:rPr>
-              <w:t>绪论</w:t>
+              <w:t>引言</w:t>
             </w:r>
             <w:r>
               <w:rPr>
@@ -141,7 +141,7 @@
               <w:rPr>
                 <w:webHidden/>
               </w:rPr>
-              <w:instrText xml:space="preserve"> PAGEREF _Toc126539171 \h </w:instrText>
+              <w:instrText xml:space="preserve"> PAGEREF _Toc130572090 \h </w:instrText>
             </w:r>
             <w:r>
               <w:rPr>
@@ -158,7 +158,7 @@
               <w:rPr>
                 <w:webHidden/>
               </w:rPr>
-              <w:t>5</w:t>
+              <w:t>4</w:t>
             </w:r>
             <w:r>
               <w:rPr>
@@ -183,7 +183,7 @@
               <w:sz w:val="21"/>
             </w:rPr>
           </w:pPr>
-          <w:hyperlink w:anchor="_Toc126539172" w:history="1">
+          <w:hyperlink w:anchor="_Toc130572091" w:history="1">
             <w:r>
               <w:rPr>
                 <w:rStyle w:val="ad"/>
@@ -205,7 +205,7 @@
                 <w:rStyle w:val="ad"/>
                 <w:noProof/>
               </w:rPr>
-              <w:t>研究背景与意义</w:t>
+              <w:t>整体描述</w:t>
             </w:r>
             <w:r>
               <w:rPr>
@@ -226,7 +226,7 @@
                 <w:noProof/>
                 <w:webHidden/>
               </w:rPr>
-              <w:instrText xml:space="preserve"> PAGEREF _Toc126539172 \h </w:instrText>
+              <w:instrText xml:space="preserve"> PAGEREF _Toc130572091 \h </w:instrText>
             </w:r>
             <w:r>
               <w:rPr>
@@ -246,7 +246,7 @@
                 <w:noProof/>
                 <w:webHidden/>
               </w:rPr>
-              <w:t>5</w:t>
+              <w:t>4</w:t>
             </w:r>
             <w:r>
               <w:rPr>
@@ -272,7 +272,7 @@
               <w:sz w:val="21"/>
             </w:rPr>
           </w:pPr>
-          <w:hyperlink w:anchor="_Toc126539173" w:history="1">
+          <w:hyperlink w:anchor="_Toc130572092" w:history="1">
             <w:r>
               <w:rPr>
                 <w:rStyle w:val="ad"/>
@@ -294,7 +294,7 @@
                 <w:rStyle w:val="ad"/>
                 <w:noProof/>
               </w:rPr>
-              <w:t>国内外研究现状</w:t>
+              <w:t>项目启动</w:t>
             </w:r>
             <w:r>
               <w:rPr>
@@ -315,7 +315,7 @@
                 <w:noProof/>
                 <w:webHidden/>
               </w:rPr>
-              <w:instrText xml:space="preserve"> PAGEREF _Toc126539173 \h </w:instrText>
+              <w:instrText xml:space="preserve"> PAGEREF _Toc130572092 \h </w:instrText>
             </w:r>
             <w:r>
               <w:rPr>
@@ -335,185 +335,7 @@
                 <w:noProof/>
                 <w:webHidden/>
               </w:rPr>
-              <w:t>5</w:t>
-            </w:r>
-            <w:r>
-              <w:rPr>
-                <w:noProof/>
-                <w:webHidden/>
-              </w:rPr>
-              <w:fldChar w:fldCharType="end"/>
-            </w:r>
-          </w:hyperlink>
-        </w:p>
-        <w:p>
-          <w:pPr>
-            <w:pStyle w:val="TOC3"/>
-            <w:tabs>
-              <w:tab w:val="left" w:pos="1680"/>
-              <w:tab w:val="right" w:leader="dot" w:pos="8296"/>
-            </w:tabs>
-            <w:ind w:firstLine="440"/>
-            <w:rPr>
-              <w:rFonts w:eastAsiaTheme="minorEastAsia" w:cstheme="minorBidi"/>
-              <w:noProof/>
-              <w:kern w:val="2"/>
-              <w:sz w:val="21"/>
-            </w:rPr>
-          </w:pPr>
-          <w:hyperlink w:anchor="_Toc126539174" w:history="1">
-            <w:r>
-              <w:rPr>
-                <w:rStyle w:val="ad"/>
-                <w:noProof/>
-              </w:rPr>
-              <w:t>1.2.1</w:t>
-            </w:r>
-            <w:r>
-              <w:rPr>
-                <w:rFonts w:eastAsiaTheme="minorEastAsia" w:cstheme="minorBidi"/>
-                <w:noProof/>
-                <w:kern w:val="2"/>
-                <w:sz w:val="21"/>
-              </w:rPr>
-              <w:tab/>
-            </w:r>
-            <w:r>
-              <w:rPr>
-                <w:rStyle w:val="ad"/>
-                <w:noProof/>
-              </w:rPr>
-              <w:t>基于传统方法的图像融合方法</w:t>
-            </w:r>
-            <w:r>
-              <w:rPr>
-                <w:noProof/>
-                <w:webHidden/>
-              </w:rPr>
-              <w:tab/>
-            </w:r>
-            <w:r>
-              <w:rPr>
-                <w:noProof/>
-                <w:webHidden/>
-              </w:rPr>
-              <w:fldChar w:fldCharType="begin"/>
-            </w:r>
-            <w:r>
-              <w:rPr>
-                <w:noProof/>
-                <w:webHidden/>
-              </w:rPr>
-              <w:instrText xml:space="preserve"> PAGEREF _Toc126539174 \h </w:instrText>
-            </w:r>
-            <w:r>
-              <w:rPr>
-                <w:noProof/>
-                <w:webHidden/>
-              </w:rPr>
-            </w:r>
-            <w:r>
-              <w:rPr>
-                <w:noProof/>
-                <w:webHidden/>
-              </w:rPr>
-              <w:fldChar w:fldCharType="separate"/>
-            </w:r>
-            <w:r>
-              <w:rPr>
-                <w:noProof/>
-                <w:webHidden/>
-              </w:rPr>
-              <w:t>5</w:t>
-            </w:r>
-            <w:r>
-              <w:rPr>
-                <w:noProof/>
-                <w:webHidden/>
-              </w:rPr>
-              <w:fldChar w:fldCharType="end"/>
-            </w:r>
-          </w:hyperlink>
-        </w:p>
-        <w:p>
-          <w:pPr>
-            <w:pStyle w:val="TOC3"/>
-            <w:tabs>
-              <w:tab w:val="left" w:pos="1680"/>
-              <w:tab w:val="right" w:leader="dot" w:pos="8296"/>
-            </w:tabs>
-            <w:ind w:firstLine="440"/>
-            <w:rPr>
-              <w:rFonts w:eastAsiaTheme="minorEastAsia" w:cstheme="minorBidi"/>
-              <w:noProof/>
-              <w:kern w:val="2"/>
-              <w:sz w:val="21"/>
-            </w:rPr>
-          </w:pPr>
-          <w:hyperlink w:anchor="_Toc126539175" w:history="1">
-            <w:r>
-              <w:rPr>
-                <w:rStyle w:val="ad"/>
-                <w:noProof/>
-              </w:rPr>
-              <w:t>1.2.2</w:t>
-            </w:r>
-            <w:r>
-              <w:rPr>
-                <w:rFonts w:eastAsiaTheme="minorEastAsia" w:cstheme="minorBidi"/>
-                <w:noProof/>
-                <w:kern w:val="2"/>
-                <w:sz w:val="21"/>
-              </w:rPr>
-              <w:tab/>
-            </w:r>
-            <w:r>
-              <w:rPr>
-                <w:rStyle w:val="ad"/>
-                <w:noProof/>
-              </w:rPr>
-              <w:t>基于多切片的方法</w:t>
-            </w:r>
-            <w:r>
-              <w:rPr>
-                <w:noProof/>
-                <w:webHidden/>
-              </w:rPr>
-              <w:tab/>
-            </w:r>
-            <w:r>
-              <w:rPr>
-                <w:noProof/>
-                <w:webHidden/>
-              </w:rPr>
-              <w:fldChar w:fldCharType="begin"/>
-            </w:r>
-            <w:r>
-              <w:rPr>
-                <w:noProof/>
-                <w:webHidden/>
-              </w:rPr>
-              <w:instrText xml:space="preserve"> PAGEREF _Toc126539175 \h </w:instrText>
-            </w:r>
-            <w:r>
-              <w:rPr>
-                <w:noProof/>
-                <w:webHidden/>
-              </w:rPr>
-            </w:r>
-            <w:r>
-              <w:rPr>
-                <w:noProof/>
-                <w:webHidden/>
-              </w:rPr>
-              <w:fldChar w:fldCharType="separate"/>
-            </w:r>
-            <w:r>
-              <w:rPr>
-                <w:noProof/>
-                <w:webHidden/>
-              </w:rPr>
-              <w:t>5</w:t>
+              <w:t>4</w:t>
             </w:r>
             <w:r>
               <w:rPr>
@@ -541,7 +363,7 @@
               <w:szCs w:val="22"/>
             </w:rPr>
           </w:pPr>
-          <w:hyperlink w:anchor="_Toc126539176" w:history="1">
+          <w:hyperlink w:anchor="_Toc130572093" w:history="1">
             <w:r>
               <w:rPr>
                 <w:rStyle w:val="ad"/>
@@ -563,31 +385,7 @@
               <w:rPr>
                 <w:rStyle w:val="ad"/>
               </w:rPr>
-              <w:t>基于</w:t>
-            </w:r>
-            <w:r>
-              <w:rPr>
-                <w:rStyle w:val="ad"/>
-              </w:rPr>
-              <w:t>XXX</w:t>
-            </w:r>
-            <w:r>
-              <w:rPr>
-                <w:rStyle w:val="ad"/>
-              </w:rPr>
-              <w:t>的</w:t>
-            </w:r>
-            <w:r>
-              <w:rPr>
-                <w:rStyle w:val="ad"/>
-              </w:rPr>
-              <w:t>XXX</w:t>
-            </w:r>
-            <w:r>
-              <w:rPr>
-                <w:rStyle w:val="ad"/>
-              </w:rPr>
-              <w:t>算法</w:t>
+              <w:t>项目的主要结构及使用</w:t>
             </w:r>
             <w:r>
               <w:rPr>
@@ -605,7 +403,7 @@
               <w:rPr>
                 <w:webHidden/>
               </w:rPr>
-              <w:instrText xml:space="preserve"> PAGEREF _Toc126539176 \h </w:instrText>
+              <w:instrText xml:space="preserve"> PAGEREF _Toc130572093 \h </w:instrText>
             </w:r>
             <w:r>
               <w:rPr>
@@ -622,7 +420,7 @@
               <w:rPr>
                 <w:webHidden/>
               </w:rPr>
-              <w:t>7</w:t>
+              <w:t>6</w:t>
             </w:r>
             <w:r>
               <w:rPr>
@@ -647,7 +445,7 @@
               <w:sz w:val="21"/>
             </w:rPr>
           </w:pPr>
-          <w:hyperlink w:anchor="_Toc126539177" w:history="1">
+          <w:hyperlink w:anchor="_Toc130572094" w:history="1">
             <w:r>
               <w:rPr>
                 <w:rStyle w:val="ad"/>
@@ -669,7 +467,7 @@
                 <w:rStyle w:val="ad"/>
                 <w:noProof/>
               </w:rPr>
-              <w:t>引言</w:t>
+              <w:t>主要结构</w:t>
             </w:r>
             <w:r>
               <w:rPr>
@@ -690,7 +488,7 @@
                 <w:noProof/>
                 <w:webHidden/>
               </w:rPr>
-              <w:instrText xml:space="preserve"> PAGEREF _Toc126539177 \h </w:instrText>
+              <w:instrText xml:space="preserve"> PAGEREF _Toc130572094 \h </w:instrText>
             </w:r>
             <w:r>
               <w:rPr>
@@ -710,7 +508,96 @@
                 <w:noProof/>
                 <w:webHidden/>
               </w:rPr>
-              <w:t>7</w:t>
+              <w:t>6</w:t>
+            </w:r>
+            <w:r>
+              <w:rPr>
+                <w:noProof/>
+                <w:webHidden/>
+              </w:rPr>
+              <w:fldChar w:fldCharType="end"/>
+            </w:r>
+          </w:hyperlink>
+        </w:p>
+        <w:p>
+          <w:pPr>
+            <w:pStyle w:val="TOC3"/>
+            <w:tabs>
+              <w:tab w:val="left" w:pos="1680"/>
+              <w:tab w:val="right" w:leader="dot" w:pos="8296"/>
+            </w:tabs>
+            <w:ind w:firstLine="440"/>
+            <w:rPr>
+              <w:rFonts w:eastAsiaTheme="minorEastAsia" w:cstheme="minorBidi"/>
+              <w:noProof/>
+              <w:kern w:val="2"/>
+              <w:sz w:val="21"/>
+            </w:rPr>
+          </w:pPr>
+          <w:hyperlink w:anchor="_Toc130572095" w:history="1">
+            <w:r>
+              <w:rPr>
+                <w:rStyle w:val="ad"/>
+                <w:noProof/>
+              </w:rPr>
+              <w:t>2.1.1</w:t>
+            </w:r>
+            <w:r>
+              <w:rPr>
+                <w:rFonts w:eastAsiaTheme="minorEastAsia" w:cstheme="minorBidi"/>
+                <w:noProof/>
+                <w:kern w:val="2"/>
+                <w:sz w:val="21"/>
+              </w:rPr>
+              <w:tab/>
+            </w:r>
+            <w:r>
+              <w:rPr>
+                <w:rStyle w:val="ad"/>
+                <w:noProof/>
+              </w:rPr>
+              <w:t>根目录</w:t>
+            </w:r>
+            <w:r>
+              <w:rPr>
+                <w:noProof/>
+                <w:webHidden/>
+              </w:rPr>
+              <w:tab/>
+            </w:r>
+            <w:r>
+              <w:rPr>
+                <w:noProof/>
+                <w:webHidden/>
+              </w:rPr>
+              <w:fldChar w:fldCharType="begin"/>
+            </w:r>
+            <w:r>
+              <w:rPr>
+                <w:noProof/>
+                <w:webHidden/>
+              </w:rPr>
+              <w:instrText xml:space="preserve"> PAGEREF _Toc130572095 \h </w:instrText>
+            </w:r>
+            <w:r>
+              <w:rPr>
+                <w:noProof/>
+                <w:webHidden/>
+              </w:rPr>
+            </w:r>
+            <w:r>
+              <w:rPr>
+                <w:noProof/>
+                <w:webHidden/>
+              </w:rPr>
+              <w:fldChar w:fldCharType="separate"/>
+            </w:r>
+            <w:r>
+              <w:rPr>
+                <w:noProof/>
+                <w:webHidden/>
+              </w:rPr>
+              <w:t>6</w:t>
             </w:r>
             <w:r>
               <w:rPr>
@@ -738,7 +625,7 @@
               <w:szCs w:val="22"/>
             </w:rPr>
           </w:pPr>
-          <w:hyperlink w:anchor="_Toc126539178" w:history="1">
+          <w:hyperlink w:anchor="_Toc130572096" w:history="1">
             <w:r>
               <w:rPr>
                 <w:rStyle w:val="ad"/>
@@ -760,7 +647,7 @@
               <w:rPr>
                 <w:rStyle w:val="ad"/>
               </w:rPr>
-              <w:t>总结和展望</w:t>
+              <w:t>项目的修改</w:t>
             </w:r>
             <w:r>
               <w:rPr>
@@ -778,7 +665,7 @@
               <w:rPr>
                 <w:webHidden/>
               </w:rPr>
-              <w:instrText xml:space="preserve"> PAGEREF _Toc126539178 \h </w:instrText>
+              <w:instrText xml:space="preserve"> PAGEREF _Toc130572096 \h </w:instrText>
             </w:r>
             <w:r>
               <w:rPr>
@@ -795,7 +682,7 @@
               <w:rPr>
                 <w:webHidden/>
               </w:rPr>
-              <w:t>9</w:t>
+              <w:t>8</w:t>
             </w:r>
             <w:r>
               <w:rPr>
@@ -822,7 +709,10 @@
     </w:sdt>
     <w:p>
       <w:pPr>
-        <w:ind w:firstLine="480"/>
+        <w:ind w:firstLineChars="0" w:firstLine="0"/>
+        <w:rPr>
+          <w:rFonts w:hint="eastAsia"/>
+        </w:rPr>
         <w:sectPr>
           <w:headerReference w:type="default" r:id="rId14"/>
           <w:endnotePr>
@@ -837,54 +727,34 @@
     </w:p>
     <w:p>
       <w:pPr>
-        <w:kinsoku/>
-        <w:autoSpaceDE/>
-        <w:autoSpaceDN/>
-        <w:adjustRightInd/>
-        <w:snapToGrid/>
-        <w:ind w:firstLine="480"/>
-        <w:textAlignment w:val="auto"/>
-        <w:rPr>
-          <w:rFonts w:ascii="宋体" w:eastAsia="黑体" w:hAnsi="宋体" w:cs="宋体"/>
-          <w:b/>
-          <w:bCs/>
-          <w:spacing w:val="-18"/>
-          <w:kern w:val="44"/>
-          <w:sz w:val="32"/>
-          <w:szCs w:val="28"/>
-        </w:rPr>
+        <w:pStyle w:val="a0"/>
       </w:pPr>
       <w:bookmarkStart w:id="0" w:name="_bookmark3"/>
       <w:bookmarkStart w:id="1" w:name="_bookmark4"/>
+      <w:bookmarkStart w:id="2" w:name="_Toc130572090"/>
       <w:bookmarkEnd w:id="0"/>
       <w:bookmarkEnd w:id="1"/>
       <w:r>
-        <w:lastRenderedPageBreak/>
-        <w:br w:type="page"/>
-      </w:r>
-    </w:p>
-    <w:p>
-      <w:pPr>
-        <w:pStyle w:val="a0"/>
-      </w:pPr>
-      <w:r>
         <w:rPr>
           <w:rFonts w:hint="eastAsia"/>
         </w:rPr>
         <w:lastRenderedPageBreak/>
         <w:t>引言</w:t>
       </w:r>
+      <w:bookmarkEnd w:id="2"/>
     </w:p>
     <w:p>
       <w:pPr>
         <w:pStyle w:val="a1"/>
       </w:pPr>
+      <w:bookmarkStart w:id="3" w:name="_Toc130572091"/>
       <w:r>
         <w:rPr>
           <w:rFonts w:hint="eastAsia"/>
         </w:rPr>
         <w:t>整体描述</w:t>
       </w:r>
+      <w:bookmarkEnd w:id="3"/>
     </w:p>
     <w:p>
       <w:pPr>
@@ -1022,7 +892,335 @@
         </w:rPr>
         <w:t>自</w:t>
       </w:r>
+      <w:bookmarkStart w:id="4" w:name="OLE_LINK1"/>
+      <w:r>
+        <w:fldChar w:fldCharType="begin"/>
+      </w:r>
+      <w:r>
+        <w:instrText xml:space="preserve"> HYPERLINK "https://github.com/melvinchng/event-jekyll-theme" </w:instrText>
+      </w:r>
+      <w:r>
+        <w:fldChar w:fldCharType="separate"/>
+      </w:r>
+      <w:r>
+        <w:rPr>
+          <w:rStyle w:val="ad"/>
+        </w:rPr>
+        <w:t>https://github.com/melvinchng/event-jekyll-theme</w:t>
+      </w:r>
+      <w:r>
+        <w:rPr>
+          <w:rStyle w:val="ad"/>
+        </w:rPr>
+        <w:fldChar w:fldCharType="end"/>
+      </w:r>
+      <w:bookmarkEnd w:id="4"/>
+      <w:r>
+        <w:rPr>
+          <w:rFonts w:hint="eastAsia"/>
+        </w:rPr>
+        <w:t>，源网页效果展示详见</w:t>
+      </w:r>
       <w:hyperlink r:id="rId17" w:history="1">
+        <w:r>
+          <w:rPr>
+            <w:rStyle w:val="ad"/>
+          </w:rPr>
+          <w:t>https://event-jekyll-theme.github.io/</w:t>
+        </w:r>
+      </w:hyperlink>
+      <w:r>
+        <w:rPr>
+          <w:rFonts w:hint="eastAsia"/>
+        </w:rPr>
+        <w:t>，</w:t>
+      </w:r>
+    </w:p>
+    <w:p>
+      <w:pPr>
+        <w:ind w:firstLine="480"/>
+      </w:pPr>
+      <w:r>
+        <w:rPr>
+          <w:rFonts w:hint="eastAsia"/>
+        </w:rPr>
+        <w:t>项目主要设计语言为</w:t>
+      </w:r>
+      <w:r>
+        <w:rPr>
+          <w:rFonts w:hint="eastAsia"/>
+        </w:rPr>
+        <w:t>HTML</w:t>
+      </w:r>
+      <w:r>
+        <w:rPr>
+          <w:rFonts w:hint="eastAsia"/>
+        </w:rPr>
+        <w:t>，</w:t>
+      </w:r>
+      <w:r>
+        <w:rPr>
+          <w:rFonts w:hint="eastAsia"/>
+        </w:rPr>
+        <w:t>JavaScript</w:t>
+      </w:r>
+      <w:r>
+        <w:rPr>
+          <w:rFonts w:hint="eastAsia"/>
+        </w:rPr>
+        <w:t>，</w:t>
+      </w:r>
+      <w:r>
+        <w:rPr>
+          <w:rFonts w:hint="eastAsia"/>
+        </w:rPr>
+        <w:t>CSS</w:t>
+      </w:r>
+      <w:r>
+        <w:rPr>
+          <w:rFonts w:hint="eastAsia"/>
+        </w:rPr>
+        <w:t>，</w:t>
+      </w:r>
+      <w:r>
+        <w:rPr>
+          <w:rFonts w:hint="eastAsia"/>
+        </w:rPr>
+        <w:t>Ruby</w:t>
+      </w:r>
+      <w:r>
+        <w:rPr>
+          <w:rFonts w:hint="eastAsia"/>
+        </w:rPr>
+        <w:t>，数据部分包括</w:t>
+      </w:r>
+      <w:r>
+        <w:rPr>
+          <w:rFonts w:hint="eastAsia"/>
+        </w:rPr>
+        <w:t>Yaml</w:t>
+      </w:r>
+      <w:r>
+        <w:rPr>
+          <w:rFonts w:hint="eastAsia"/>
+        </w:rPr>
+        <w:t>格式数据。</w:t>
+      </w:r>
+      <w:r>
+        <w:rPr>
+          <w:rFonts w:hint="eastAsia"/>
+        </w:rPr>
+        <w:t>在修改本项目时最好掌握</w:t>
+      </w:r>
+      <w:r>
+        <w:rPr>
+          <w:rFonts w:hint="eastAsia"/>
+        </w:rPr>
+        <w:t>HTML</w:t>
+      </w:r>
+      <w:r>
+        <w:rPr>
+          <w:rFonts w:hint="eastAsia"/>
+        </w:rPr>
+        <w:t>和</w:t>
+      </w:r>
+      <w:r>
+        <w:rPr>
+          <w:rFonts w:hint="eastAsia"/>
+        </w:rPr>
+        <w:t>CSS</w:t>
+      </w:r>
+      <w:r>
+        <w:rPr>
+          <w:rFonts w:hint="eastAsia"/>
+        </w:rPr>
+        <w:t>知识，不需要很精通，懂得使用即可，</w:t>
+      </w:r>
+      <w:r>
+        <w:rPr>
+          <w:rFonts w:hint="eastAsia"/>
+        </w:rPr>
+        <w:t>JavaScript</w:t>
+      </w:r>
+      <w:r>
+        <w:rPr>
+          <w:rFonts w:hint="eastAsia"/>
+        </w:rPr>
+        <w:t>，</w:t>
+      </w:r>
+      <w:r>
+        <w:rPr>
+          <w:rFonts w:hint="eastAsia"/>
+        </w:rPr>
+        <w:t xml:space="preserve"> </w:t>
+      </w:r>
+      <w:r>
+        <w:rPr>
+          <w:rFonts w:hint="eastAsia"/>
+        </w:rPr>
+        <w:t>Ruby</w:t>
+      </w:r>
+      <w:r>
+        <w:rPr>
+          <w:rFonts w:hint="eastAsia"/>
+        </w:rPr>
+        <w:t>部分基本不需要修改，</w:t>
+      </w:r>
+      <w:r>
+        <w:rPr>
+          <w:rFonts w:hint="eastAsia"/>
+        </w:rPr>
+        <w:t>Yaml</w:t>
+      </w:r>
+      <w:r>
+        <w:rPr>
+          <w:rFonts w:hint="eastAsia"/>
+        </w:rPr>
+        <w:t>比较容易理解。</w:t>
+      </w:r>
+    </w:p>
+    <w:p>
+      <w:pPr>
+        <w:ind w:firstLine="480"/>
+      </w:pPr>
+      <w:r>
+        <w:rPr>
+          <w:rFonts w:hint="eastAsia"/>
+        </w:rPr>
+        <w:t>本项目主要涉及到的模板为</w:t>
+      </w:r>
+      <w:r>
+        <w:rPr>
+          <w:rFonts w:hint="eastAsia"/>
+        </w:rPr>
+        <w:t>Jekyll</w:t>
+      </w:r>
+      <w:r>
+        <w:rPr>
+          <w:rFonts w:hint="eastAsia"/>
+        </w:rPr>
+        <w:t>模板（官网：</w:t>
+      </w:r>
+      <w:hyperlink r:id="rId18" w:history="1">
+        <w:r>
+          <w:rPr>
+            <w:rStyle w:val="ad"/>
+          </w:rPr>
+          <w:t>https://jekyllrb.com/</w:t>
+        </w:r>
+      </w:hyperlink>
+      <w:r>
+        <w:t xml:space="preserve"> </w:t>
+      </w:r>
+      <w:r>
+        <w:rPr>
+          <w:rFonts w:hint="eastAsia"/>
+        </w:rPr>
+        <w:t>or</w:t>
+      </w:r>
+      <w:r>
+        <w:t xml:space="preserve"> </w:t>
+      </w:r>
+      <w:hyperlink r:id="rId19" w:history="1">
+        <w:r>
+          <w:rPr>
+            <w:rStyle w:val="ad"/>
+          </w:rPr>
+          <w:t>https://jekyllcn.com/</w:t>
+        </w:r>
+      </w:hyperlink>
+      <w:r>
+        <w:rPr>
+          <w:rFonts w:hint="eastAsia"/>
+        </w:rPr>
+        <w:t xml:space="preserve"> </w:t>
+      </w:r>
+      <w:r>
+        <w:rPr>
+          <w:rFonts w:hint="eastAsia"/>
+        </w:rPr>
+        <w:t>），在修改本项目之前建议了解</w:t>
+      </w:r>
+      <w:r>
+        <w:rPr>
+          <w:rFonts w:hint="eastAsia"/>
+        </w:rPr>
+        <w:t>Jekyll</w:t>
+      </w:r>
+      <w:r>
+        <w:rPr>
+          <w:rFonts w:hint="eastAsia"/>
+        </w:rPr>
+        <w:t>模板的部分知识，对于修改大有益处。</w:t>
+      </w:r>
+    </w:p>
+    <w:p>
+      <w:pPr>
+        <w:ind w:firstLine="480"/>
+      </w:pPr>
+      <w:r>
+        <w:rPr>
+          <w:rFonts w:hint="eastAsia"/>
+        </w:rPr>
+        <w:t>本项目的初次主要贡献者：饶骁扬，何佳慧，他们参与了项目的主要修改，由于项目是使用开源模板进行直接的修改，涉及到的技术难度不大。由于主要贡献者非软件、前端相关专业学生或从业者，因此整个项目必然存在以下问题：对项目的理解不深，对整体架构的理解不够，项目不是一个</w:t>
+      </w:r>
+      <w:r>
+        <w:rPr>
+          <w:rFonts w:hint="eastAsia"/>
+        </w:rPr>
+        <w:t>清楚流畅容易理解的项目；对相关语言的语法描述使用也可能存在问题。如果你对项目有更好的理解，请大胆地做出改进，相信本项目能够逐步地变成一个合格的经得起考验的项目，当然，如果你觉得本项目不够好，也可以尝试进行重构，使用其他模板或者重新编写一个新的项目。</w:t>
+      </w:r>
+    </w:p>
+    <w:p>
+      <w:pPr>
+        <w:ind w:firstLineChars="0" w:firstLine="0"/>
+      </w:pPr>
+    </w:p>
+    <w:p>
+      <w:pPr>
+        <w:pStyle w:val="a1"/>
+      </w:pPr>
+      <w:bookmarkStart w:id="5" w:name="_Toc130572092"/>
+      <w:r>
+        <w:rPr>
+          <w:rFonts w:hint="eastAsia"/>
+        </w:rPr>
+        <w:t>项目</w:t>
+      </w:r>
+      <w:r>
+        <w:rPr>
+          <w:rFonts w:hint="eastAsia"/>
+        </w:rPr>
+        <w:t>启动</w:t>
+      </w:r>
+      <w:bookmarkEnd w:id="5"/>
+      <w:r>
+        <w:t xml:space="preserve">                                                                                                                                                                                                                                                                                                                                                                                                        </w:t>
+      </w:r>
+    </w:p>
+    <w:p>
+      <w:pPr>
+        <w:ind w:firstLine="480"/>
+      </w:pPr>
+      <w:r>
+        <w:rPr>
+          <w:rFonts w:hint="eastAsia"/>
+        </w:rPr>
+        <w:t>为在</w:t>
+      </w:r>
+      <w:r>
+        <w:rPr>
+          <w:rFonts w:hint="eastAsia"/>
+        </w:rPr>
+        <w:t>github</w:t>
+      </w:r>
+      <w:r>
+        <w:rPr>
+          <w:rFonts w:hint="eastAsia"/>
+        </w:rPr>
+        <w:t>呈现比较好的效果，项目已无法直接在本地运行。若需要使用本地项目，可以重新拉去</w:t>
+      </w:r>
+      <w:hyperlink r:id="rId20" w:history="1">
         <w:r>
           <w:rPr>
             <w:rStyle w:val="ad"/>
@@ -1034,104 +1232,235 @@
         <w:rPr>
           <w:rFonts w:hint="eastAsia"/>
         </w:rPr>
-        <w:t>，源网页效果展示详见</w:t>
-      </w:r>
-      <w:hyperlink r:id="rId18" w:history="1">
-        <w:r>
-          <w:rPr>
-            <w:rStyle w:val="ad"/>
-          </w:rPr>
-          <w:t>https://event-jekyll-theme.github.io/</w:t>
-        </w:r>
-      </w:hyperlink>
-      <w:r>
-        <w:rPr>
-          <w:rFonts w:hint="eastAsia"/>
-        </w:rPr>
-        <w:t>，</w:t>
+        <w:t>，此项目，然后通过</w:t>
+      </w:r>
+      <w:r>
+        <w:rPr>
+          <w:rFonts w:hint="eastAsia"/>
+        </w:rPr>
+        <w:t>gem</w:t>
+      </w:r>
+      <w:r>
+        <w:t xml:space="preserve"> install jekyll, gem install jekyll-sitemap, gem install jekyll-seo-tag</w:t>
+      </w:r>
+      <w:r>
+        <w:rPr>
+          <w:rFonts w:hint="eastAsia"/>
+        </w:rPr>
+        <w:t>安装</w:t>
+      </w:r>
+      <w:r>
+        <w:rPr>
+          <w:rFonts w:hint="eastAsia"/>
+        </w:rPr>
+        <w:t>jekyll</w:t>
+      </w:r>
+      <w:r>
+        <w:rPr>
+          <w:rFonts w:hint="eastAsia"/>
+        </w:rPr>
+        <w:t>和相关插件，最后使用</w:t>
+      </w:r>
+      <w:r>
+        <w:rPr>
+          <w:rFonts w:hint="eastAsia"/>
+        </w:rPr>
+        <w:t>j</w:t>
+      </w:r>
+      <w:r>
+        <w:t>ekyll serve</w:t>
+      </w:r>
+      <w:r>
+        <w:rPr>
+          <w:rFonts w:hint="eastAsia"/>
+        </w:rPr>
+        <w:t>运行。</w:t>
       </w:r>
     </w:p>
     <w:p>
       <w:pPr>
         <w:ind w:firstLine="480"/>
-      </w:pPr>
-      <w:r>
-        <w:rPr>
-          <w:rFonts w:hint="eastAsia"/>
-        </w:rPr>
-        <w:t>项目主要设计语言为</w:t>
-      </w:r>
-      <w:r>
-        <w:rPr>
-          <w:rFonts w:hint="eastAsia"/>
-        </w:rPr>
-        <w:t>HTML</w:t>
-      </w:r>
-      <w:r>
-        <w:rPr>
-          <w:rFonts w:hint="eastAsia"/>
-        </w:rPr>
-        <w:t>，</w:t>
-      </w:r>
-      <w:r>
-        <w:rPr>
-          <w:rFonts w:hint="eastAsia"/>
-        </w:rPr>
-        <w:t>JavaScript</w:t>
-      </w:r>
-      <w:r>
-        <w:rPr>
-          <w:rFonts w:hint="eastAsia"/>
-        </w:rPr>
-        <w:t>，</w:t>
-      </w:r>
-      <w:r>
-        <w:rPr>
-          <w:rFonts w:hint="eastAsia"/>
-        </w:rPr>
-        <w:t>CSS</w:t>
-      </w:r>
-      <w:r>
-        <w:rPr>
-          <w:rFonts w:hint="eastAsia"/>
-        </w:rPr>
-        <w:t>，</w:t>
-      </w:r>
-      <w:r>
-        <w:rPr>
-          <w:rFonts w:hint="eastAsia"/>
-        </w:rPr>
-        <w:t>Ruby</w:t>
-      </w:r>
-      <w:r>
-        <w:rPr>
-          <w:rFonts w:hint="eastAsia"/>
-        </w:rPr>
-        <w:t>，数据部分包括</w:t>
-      </w:r>
-      <w:r>
-        <w:rPr>
-          <w:rFonts w:hint="eastAsia"/>
-        </w:rPr>
-        <w:t>Yaml</w:t>
-      </w:r>
-      <w:r>
-        <w:rPr>
-          <w:rFonts w:hint="eastAsia"/>
-        </w:rPr>
-        <w:t>格式数据。</w:t>
-      </w:r>
-      <w:r>
-        <w:rPr>
-          <w:rFonts w:hint="eastAsia"/>
-        </w:rPr>
-        <w:t>在修改本项目时最好掌握</w:t>
-      </w:r>
-      <w:r>
-        <w:rPr>
-          <w:rFonts w:hint="eastAsia"/>
-        </w:rPr>
-        <w:t>HTML</w:t>
+        <w:rPr>
+          <w:rFonts w:hint="eastAsia"/>
+        </w:rPr>
+      </w:pPr>
+      <w:r>
+        <w:rPr>
+          <w:rFonts w:hint="eastAsia"/>
+        </w:rPr>
+        <w:lastRenderedPageBreak/>
+        <w:t>在本地直接部署的优点是，当对某一内容执行修改后，能够较方便地看到修改地效果以做出合适地调整。</w:t>
+      </w:r>
+    </w:p>
+    <w:p>
+      <w:pPr>
+        <w:ind w:firstLine="480"/>
+      </w:pPr>
+      <w:r>
+        <w:rPr>
+          <w:rFonts w:hint="eastAsia"/>
+        </w:rPr>
+        <w:t>在拥有</w:t>
+      </w:r>
+      <w:r>
+        <w:rPr>
+          <w:rFonts w:hint="eastAsia"/>
+        </w:rPr>
+        <w:t>Gemfile</w:t>
+      </w:r>
+      <w:r>
+        <w:rPr>
+          <w:rFonts w:hint="eastAsia"/>
+        </w:rPr>
+        <w:t>时，可使用</w:t>
+      </w:r>
+      <w:r>
+        <w:rPr>
+          <w:rFonts w:hint="eastAsia"/>
+        </w:rPr>
+        <w:t>bundle</w:t>
+      </w:r>
+      <w:r>
+        <w:t xml:space="preserve"> exec jekyll serve</w:t>
+      </w:r>
+      <w:r>
+        <w:rPr>
+          <w:rFonts w:hint="eastAsia"/>
+        </w:rPr>
+        <w:t>的方式运行。默认的网页访问</w:t>
+      </w:r>
+      <w:r>
+        <w:rPr>
+          <w:rFonts w:hint="eastAsia"/>
+        </w:rPr>
+        <w:t>url</w:t>
+      </w:r>
+      <w:r>
+        <w:rPr>
+          <w:rFonts w:hint="eastAsia"/>
+        </w:rPr>
+        <w:t>：</w:t>
+      </w:r>
+      <w:r>
+        <w:rPr>
+          <w:rFonts w:hint="eastAsia"/>
+        </w:rPr>
+        <w:t>l</w:t>
+      </w:r>
+      <w:r>
+        <w:t>ocalhost:4000</w:t>
+      </w:r>
+      <w:r>
+        <w:rPr>
+          <w:rFonts w:hint="eastAsia"/>
+        </w:rPr>
+        <w:t>或</w:t>
+      </w:r>
+      <w:r>
+        <w:rPr>
+          <w:rFonts w:hint="eastAsia"/>
+        </w:rPr>
+        <w:t>1</w:t>
+      </w:r>
+      <w:r>
+        <w:t>27.0.0.1:4000</w:t>
+      </w:r>
+      <w:r>
+        <w:rPr>
+          <w:rFonts w:hint="eastAsia"/>
+        </w:rPr>
+        <w:t>。</w:t>
+      </w:r>
+    </w:p>
+    <w:p>
+      <w:pPr>
+        <w:ind w:firstLine="480"/>
+      </w:pPr>
+      <w:r>
+        <w:rPr>
+          <w:rFonts w:hint="eastAsia"/>
+        </w:rPr>
+        <w:t>在</w:t>
+      </w:r>
+      <w:r>
+        <w:rPr>
+          <w:rFonts w:hint="eastAsia"/>
+        </w:rPr>
+        <w:t>jekyll</w:t>
+      </w:r>
+      <w:r>
+        <w:t xml:space="preserve"> </w:t>
+      </w:r>
+      <w:r>
+        <w:rPr>
+          <w:rFonts w:hint="eastAsia"/>
+        </w:rPr>
+        <w:t>serve</w:t>
+      </w:r>
+      <w:r>
+        <w:rPr>
+          <w:rFonts w:hint="eastAsia"/>
+        </w:rPr>
+        <w:t>运行时，可以通过添加相关参数指定特殊功能，</w:t>
+      </w:r>
+      <w:r>
+        <w:rPr>
+          <w:rFonts w:hint="eastAsia"/>
+        </w:rPr>
+        <w:t>-</w:t>
+      </w:r>
+      <w:r>
+        <w:t>-</w:t>
+      </w:r>
+      <w:r>
+        <w:rPr>
+          <w:rFonts w:hint="eastAsia"/>
+        </w:rPr>
+        <w:t>h</w:t>
+      </w:r>
+      <w:r>
+        <w:t xml:space="preserve">ost </w:t>
+      </w:r>
+      <w:r>
+        <w:rPr>
+          <w:rFonts w:hint="eastAsia"/>
+        </w:rPr>
+        <w:t>指定访问的地址，</w:t>
+      </w:r>
+      <w:r>
+        <w:rPr>
+          <w:rFonts w:hint="eastAsia"/>
+        </w:rPr>
+        <w:t>-</w:t>
+      </w:r>
+      <w:r>
+        <w:t xml:space="preserve">-port </w:t>
+      </w:r>
+      <w:r>
+        <w:rPr>
+          <w:rFonts w:hint="eastAsia"/>
+        </w:rPr>
+        <w:t>指定访问的端口号。</w:t>
+      </w:r>
+    </w:p>
+    <w:p>
+      <w:pPr>
+        <w:ind w:firstLine="480"/>
+      </w:pPr>
+      <w:r>
+        <w:rPr>
+          <w:rFonts w:hint="eastAsia"/>
+        </w:rPr>
+        <w:t>如果需要在内网中，在指定特定</w:t>
+      </w:r>
+      <w:r>
+        <w:rPr>
+          <w:rFonts w:hint="eastAsia"/>
+        </w:rPr>
+        <w:t>-</w:t>
+      </w:r>
+      <w:r>
+        <w:t xml:space="preserve">-host </w:t>
       </w:r>
       <w:r>
         <w:rPr>
@@ -1143,288 +1472,391 @@
         <w:rPr>
           <w:rFonts w:hint="eastAsia"/>
         </w:rPr>
-        <w:t>CSS</w:t>
-      </w:r>
-      <w:r>
-        <w:rPr>
-          <w:rFonts w:hint="eastAsia"/>
-        </w:rPr>
-        <w:t>知识，不需要很精通，懂得使用即可，</w:t>
-      </w:r>
-      <w:r>
-        <w:rPr>
-          <w:rFonts w:hint="eastAsia"/>
-        </w:rPr>
-        <w:t>JavaScript</w:t>
-      </w:r>
-      <w:r>
-        <w:rPr>
-          <w:rFonts w:hint="eastAsia"/>
-        </w:rPr>
-        <w:t>，</w:t>
-      </w:r>
-      <w:r>
-        <w:rPr>
-          <w:rFonts w:hint="eastAsia"/>
-        </w:rPr>
         <w:t xml:space="preserve"> </w:t>
       </w:r>
       <w:r>
-        <w:rPr>
-          <w:rFonts w:hint="eastAsia"/>
-        </w:rPr>
-        <w:t>Ruby</w:t>
-      </w:r>
-      <w:r>
-        <w:rPr>
-          <w:rFonts w:hint="eastAsia"/>
-        </w:rPr>
-        <w:t>部分基本不需要修改，</w:t>
-      </w:r>
-      <w:r>
-        <w:rPr>
-          <w:rFonts w:hint="eastAsia"/>
-        </w:rPr>
-        <w:t>Yaml</w:t>
-      </w:r>
-      <w:r>
-        <w:rPr>
-          <w:rFonts w:hint="eastAsia"/>
-        </w:rPr>
-        <w:t>比较容易理解。</w:t>
+        <w:t>--port</w:t>
+      </w:r>
+      <w:r>
+        <w:rPr>
+          <w:rFonts w:hint="eastAsia"/>
+        </w:rPr>
+        <w:t>后，可以通过</w:t>
+      </w:r>
+      <w:r>
+        <w:rPr>
+          <w:rFonts w:hint="eastAsia"/>
+        </w:rPr>
+        <w:t>ip</w:t>
+      </w:r>
+      <w:r>
+        <w:t>:port</w:t>
+      </w:r>
+      <w:r>
+        <w:rPr>
+          <w:rFonts w:hint="eastAsia"/>
+        </w:rPr>
+        <w:t>的方式访问其他机器上部署的项目。相关</w:t>
+      </w:r>
+      <w:r>
+        <w:rPr>
+          <w:rFonts w:hint="eastAsia"/>
+        </w:rPr>
+        <w:t>ip</w:t>
+      </w:r>
+      <w:r>
+        <w:rPr>
+          <w:rFonts w:hint="eastAsia"/>
+        </w:rPr>
+        <w:t>可以通过</w:t>
+      </w:r>
+      <w:r>
+        <w:rPr>
+          <w:rFonts w:hint="eastAsia"/>
+        </w:rPr>
+        <w:t>c</w:t>
+      </w:r>
+      <w:r>
+        <w:t>md</w:t>
+      </w:r>
+      <w:r>
+        <w:rPr>
+          <w:rFonts w:hint="eastAsia"/>
+        </w:rPr>
+        <w:t>中</w:t>
+      </w:r>
+      <w:r>
+        <w:rPr>
+          <w:rFonts w:hint="eastAsia"/>
+        </w:rPr>
+        <w:t>i</w:t>
+      </w:r>
+      <w:r>
+        <w:t>pconfig</w:t>
+      </w:r>
+      <w:r>
+        <w:rPr>
+          <w:rFonts w:hint="eastAsia"/>
+        </w:rPr>
+        <w:t>查询</w:t>
+      </w:r>
+      <w:r>
+        <w:rPr>
+          <w:rFonts w:hint="eastAsia"/>
+        </w:rPr>
+        <w:t>。</w:t>
       </w:r>
     </w:p>
     <w:p>
       <w:pPr>
         <w:ind w:firstLine="480"/>
-      </w:pPr>
-      <w:r>
-        <w:rPr>
-          <w:rFonts w:hint="eastAsia"/>
-        </w:rPr>
-        <w:t>本项目主要涉及到的模板为</w:t>
-      </w:r>
-      <w:r>
-        <w:rPr>
-          <w:rFonts w:hint="eastAsia"/>
-        </w:rPr>
-        <w:t>Jekyll</w:t>
-      </w:r>
-      <w:r>
-        <w:rPr>
-          <w:rFonts w:hint="eastAsia"/>
-        </w:rPr>
-        <w:t>模板（官网：</w:t>
-      </w:r>
-      <w:hyperlink r:id="rId19" w:history="1">
-        <w:r>
-          <w:rPr>
-            <w:rStyle w:val="ad"/>
-          </w:rPr>
-          <w:t>https://jekyllrb.com/</w:t>
-        </w:r>
-      </w:hyperlink>
-      <w:r>
-        <w:t xml:space="preserve"> </w:t>
-      </w:r>
-      <w:r>
-        <w:rPr>
-          <w:rFonts w:hint="eastAsia"/>
-        </w:rPr>
-        <w:t>or</w:t>
-      </w:r>
-      <w:r>
-        <w:t xml:space="preserve"> </w:t>
-      </w:r>
-      <w:hyperlink r:id="rId20" w:history="1">
-        <w:r>
-          <w:rPr>
-            <w:rStyle w:val="ad"/>
-          </w:rPr>
-          <w:t>https://jekyllcn.com/</w:t>
-        </w:r>
-      </w:hyperlink>
-      <w:r>
-        <w:rPr>
-          <w:rFonts w:hint="eastAsia"/>
-        </w:rPr>
-        <w:t xml:space="preserve"> </w:t>
-      </w:r>
-      <w:r>
-        <w:rPr>
-          <w:rFonts w:hint="eastAsia"/>
-        </w:rPr>
-        <w:t>），在修改本项目之前建议了解</w:t>
-      </w:r>
-      <w:r>
-        <w:rPr>
-          <w:rFonts w:hint="eastAsia"/>
-        </w:rPr>
-        <w:t>Jekyll</w:t>
-      </w:r>
-      <w:r>
-        <w:rPr>
-          <w:rFonts w:hint="eastAsia"/>
-        </w:rPr>
-        <w:t>模板的部分知识，对于修改大有益处。</w:t>
+        <w:rPr>
+          <w:rFonts w:hint="eastAsia"/>
+        </w:rPr>
+      </w:pPr>
+      <w:r>
+        <w:rPr>
+          <w:rFonts w:hint="eastAsia"/>
+        </w:rPr>
+        <w:t>另外，在较高的版本中必须添加</w:t>
+      </w:r>
+      <w:r>
+        <w:t>--trace</w:t>
+      </w:r>
+      <w:r>
+        <w:rPr>
+          <w:rFonts w:hint="eastAsia"/>
+        </w:rPr>
+        <w:t>标志才能正常启动。</w:t>
+      </w:r>
+    </w:p>
+    <w:p>
+      <w:pPr>
+        <w:ind w:firstLineChars="0" w:firstLine="0"/>
+      </w:pPr>
+    </w:p>
+    <w:p>
+      <w:pPr>
+        <w:ind w:firstLineChars="0" w:firstLine="0"/>
+        <w:rPr>
+          <w:rFonts w:hint="eastAsia"/>
+          <w:b/>
+          <w:bCs/>
+          <w:color w:val="FF0000"/>
+        </w:rPr>
+      </w:pPr>
+      <w:r>
+        <w:rPr>
+          <w:rFonts w:hint="eastAsia"/>
+          <w:b/>
+          <w:bCs/>
+          <w:color w:val="FF0000"/>
+        </w:rPr>
+        <w:t>注意：</w:t>
+      </w:r>
+    </w:p>
+    <w:p>
+      <w:pPr>
+        <w:ind w:firstLineChars="0" w:firstLine="0"/>
+      </w:pPr>
+      <w:r>
+        <w:rPr>
+          <w:rFonts w:hint="eastAsia"/>
+        </w:rPr>
+        <w:t>g</w:t>
+      </w:r>
+      <w:r>
+        <w:t xml:space="preserve">em install jekyll </w:t>
+      </w:r>
+      <w:r>
+        <w:rPr>
+          <w:rFonts w:hint="eastAsia"/>
+        </w:rPr>
+        <w:t>可能报错：</w:t>
+      </w:r>
+    </w:p>
+    <w:p>
+      <w:pPr>
+        <w:pStyle w:val="HTML"/>
+        <w:shd w:val="clear" w:color="auto" w:fill="282C34"/>
+        <w:wordWrap w:val="0"/>
+        <w:ind w:firstLine="420"/>
+        <w:rPr>
+          <w:rFonts w:ascii="Fira Code" w:hAnsi="Fira Code" w:cs="Fira Code"/>
+          <w:color w:val="ABB2BF"/>
+          <w:sz w:val="21"/>
+          <w:szCs w:val="21"/>
+        </w:rPr>
+      </w:pPr>
+      <w:r>
+        <w:tab/>
+      </w:r>
+      <w:r>
+        <w:rPr>
+          <w:rFonts w:ascii="Fira Code" w:hAnsi="Fira Code" w:cs="Fira Code"/>
+          <w:color w:val="ABB2BF"/>
+          <w:sz w:val="21"/>
+          <w:szCs w:val="21"/>
+        </w:rPr>
+        <w:t>Fetching: public_suffix-4.0.6.gem (100%)</w:t>
+      </w:r>
+    </w:p>
+    <w:p>
+      <w:pPr>
+        <w:shd w:val="clear" w:color="auto" w:fill="282C34"/>
+        <w:tabs>
+          <w:tab w:val="left" w:pos="916"/>
+          <w:tab w:val="left" w:pos="1832"/>
+          <w:tab w:val="left" w:pos="2748"/>
+          <w:tab w:val="left" w:pos="3664"/>
+          <w:tab w:val="left" w:pos="4580"/>
+          <w:tab w:val="left" w:pos="5496"/>
+          <w:tab w:val="left" w:pos="6412"/>
+          <w:tab w:val="left" w:pos="7328"/>
+          <w:tab w:val="left" w:pos="8244"/>
+          <w:tab w:val="left" w:pos="9160"/>
+          <w:tab w:val="left" w:pos="10076"/>
+          <w:tab w:val="left" w:pos="10992"/>
+          <w:tab w:val="left" w:pos="11908"/>
+          <w:tab w:val="left" w:pos="12824"/>
+          <w:tab w:val="left" w:pos="13740"/>
+          <w:tab w:val="left" w:pos="14656"/>
+        </w:tabs>
+        <w:kinsoku/>
+        <w:wordWrap w:val="0"/>
+        <w:autoSpaceDE/>
+        <w:autoSpaceDN/>
+        <w:adjustRightInd/>
+        <w:snapToGrid/>
+        <w:spacing w:line="240" w:lineRule="auto"/>
+        <w:ind w:firstLineChars="0" w:firstLine="0"/>
+        <w:jc w:val="left"/>
+        <w:textAlignment w:val="auto"/>
+        <w:rPr>
+          <w:rFonts w:ascii="Fira Code" w:hAnsi="Fira Code" w:cs="Fira Code"/>
+          <w:noProof w:val="0"/>
+          <w:snapToGrid/>
+          <w:color w:val="ABB2BF"/>
+          <w:sz w:val="21"/>
+        </w:rPr>
+      </w:pPr>
+      <w:r>
+        <w:rPr>
+          <w:rFonts w:ascii="Fira Code" w:hAnsi="Fira Code" w:cs="Fira Code"/>
+          <w:noProof w:val="0"/>
+          <w:snapToGrid/>
+          <w:color w:val="ABB2BF"/>
+          <w:sz w:val="21"/>
+        </w:rPr>
+        <w:t>ERROR:  While executing gem ... (</w:t>
+      </w:r>
+      <w:proofErr w:type="gramStart"/>
+      <w:r>
+        <w:rPr>
+          <w:rFonts w:ascii="Fira Code" w:hAnsi="Fira Code" w:cs="Fira Code"/>
+          <w:noProof w:val="0"/>
+          <w:snapToGrid/>
+          <w:color w:val="ABB2BF"/>
+          <w:sz w:val="21"/>
+        </w:rPr>
+        <w:t>Gem::</w:t>
+      </w:r>
+      <w:proofErr w:type="gramEnd"/>
+      <w:r>
+        <w:rPr>
+          <w:rFonts w:ascii="Fira Code" w:hAnsi="Fira Code" w:cs="Fira Code"/>
+          <w:noProof w:val="0"/>
+          <w:snapToGrid/>
+          <w:color w:val="ABB2BF"/>
+          <w:sz w:val="21"/>
+        </w:rPr>
+        <w:t>FilePermissionError)</w:t>
+      </w:r>
+    </w:p>
+    <w:p>
+      <w:pPr>
+        <w:shd w:val="clear" w:color="auto" w:fill="282C34"/>
+        <w:tabs>
+          <w:tab w:val="left" w:pos="916"/>
+          <w:tab w:val="left" w:pos="1832"/>
+          <w:tab w:val="left" w:pos="2748"/>
+          <w:tab w:val="left" w:pos="3664"/>
+          <w:tab w:val="left" w:pos="4580"/>
+          <w:tab w:val="left" w:pos="5496"/>
+          <w:tab w:val="left" w:pos="6412"/>
+          <w:tab w:val="left" w:pos="7328"/>
+          <w:tab w:val="left" w:pos="8244"/>
+          <w:tab w:val="left" w:pos="9160"/>
+          <w:tab w:val="left" w:pos="10076"/>
+          <w:tab w:val="left" w:pos="10992"/>
+          <w:tab w:val="left" w:pos="11908"/>
+          <w:tab w:val="left" w:pos="12824"/>
+          <w:tab w:val="left" w:pos="13740"/>
+          <w:tab w:val="left" w:pos="14656"/>
+        </w:tabs>
+        <w:kinsoku/>
+        <w:wordWrap w:val="0"/>
+        <w:autoSpaceDE/>
+        <w:autoSpaceDN/>
+        <w:adjustRightInd/>
+        <w:snapToGrid/>
+        <w:spacing w:line="240" w:lineRule="auto"/>
+        <w:ind w:firstLineChars="0" w:firstLine="420"/>
+        <w:jc w:val="left"/>
+        <w:textAlignment w:val="auto"/>
+        <w:rPr>
+          <w:rFonts w:ascii="Fira Code" w:hAnsi="Fira Code" w:cs="Fira Code" w:hint="eastAsia"/>
+          <w:noProof w:val="0"/>
+          <w:snapToGrid/>
+          <w:color w:val="ABB2BF"/>
+          <w:sz w:val="21"/>
+        </w:rPr>
+      </w:pPr>
+      <w:r>
+        <w:rPr>
+          <w:rFonts w:ascii="Fira Code" w:hAnsi="Fira Code" w:cs="Fira Code"/>
+          <w:noProof w:val="0"/>
+          <w:snapToGrid/>
+          <w:color w:val="ABB2BF"/>
+          <w:sz w:val="21"/>
+        </w:rPr>
+        <w:t xml:space="preserve">    You don't have write permissions for the /Library/Ruby/Gems/2.3.0 directory.</w:t>
       </w:r>
     </w:p>
     <w:p>
       <w:pPr>
         <w:ind w:firstLine="480"/>
-        <w:rPr>
-          <w:rFonts w:hint="eastAsia"/>
-        </w:rPr>
-      </w:pPr>
-      <w:r>
-        <w:rPr>
-          <w:rFonts w:hint="eastAsia"/>
-        </w:rPr>
-        <w:t>本项目的初次主要贡献者：饶骁扬，何佳慧，他们参与了项目的主要修改，由于项目是使用开源模板进行直接的修改，涉及到的技术难度不大。由于主要贡献者非软件、前端相关专业学生或从业者，因此整个项目必然存在以下问题：对项目的理解不深，对整体架构的理解不够，项目不是一个</w:t>
-      </w:r>
-      <w:r>
-        <w:rPr>
-          <w:rFonts w:hint="eastAsia"/>
-        </w:rPr>
-        <w:t>清楚流畅容易理解的项目；对相关语言的语法描述使用也可能存在问题。如果你对项目有更好的理解，请大胆地做出改进，相信本项目能够逐步地变成一个合格的经得起考验的项目，当然，如果你觉得本项目不够好，也可以尝试进行重构，使用其他模板或者重新编写一个新的项目。</w:t>
-      </w:r>
-    </w:p>
-    <w:p>
-      <w:pPr>
-        <w:ind w:firstLineChars="0" w:firstLine="0"/>
-      </w:pPr>
-    </w:p>
-    <w:p>
-      <w:pPr>
-        <w:pStyle w:val="a1"/>
-      </w:pPr>
-      <w:r>
-        <w:rPr>
-          <w:rFonts w:hint="eastAsia"/>
-        </w:rPr>
-        <w:t>国内外研究现状</w:t>
-      </w:r>
-    </w:p>
-    <w:p>
-      <w:pPr>
-        <w:pStyle w:val="a2"/>
-        <w:spacing w:before="240" w:after="240"/>
-      </w:pPr>
-      <w:bookmarkStart w:id="2" w:name="_Toc126539174"/>
-      <w:r>
-        <w:t>基于</w:t>
-      </w:r>
-      <w:bookmarkEnd w:id="2"/>
-      <w:r>
-        <w:rPr>
-          <w:rFonts w:hint="eastAsia"/>
-        </w:rPr>
-        <w:t>多模态的影像分割研究现状</w:t>
-      </w:r>
-      <w:r>
-        <w:t xml:space="preserve">                                                                                                                                                                                                                                                                                                                                                                                                         </w:t>
-      </w:r>
-    </w:p>
-    <w:p>
-      <w:pPr>
-        <w:ind w:firstLine="480"/>
-      </w:pPr>
-      <w:r>
-        <w:rPr>
-          <w:rFonts w:hint="eastAsia"/>
-        </w:rPr>
-        <w:t>大噶看见大家反馈发空间的开发啊</w:t>
-      </w:r>
-      <w:r>
-        <w:rPr>
-          <w:rFonts w:hint="eastAsia"/>
-        </w:rPr>
-        <w:t>K</w:t>
-      </w:r>
-      <w:r>
-        <w:rPr>
-          <w:rFonts w:hint="eastAsia"/>
-        </w:rPr>
-        <w:t>的感觉喀哒反抗啊我看到反恐打击可根据安康感觉卡</w:t>
-      </w:r>
-      <w:r>
-        <w:rPr>
-          <w:rFonts w:hint="eastAsia"/>
-        </w:rPr>
-        <w:t>JFK</w:t>
-      </w:r>
-      <w:r>
-        <w:rPr>
-          <w:rFonts w:hint="eastAsia"/>
-        </w:rPr>
-        <w:t>的撒夫卡我就</w:t>
-      </w:r>
-      <w:r>
-        <w:rPr>
-          <w:rFonts w:hint="eastAsia"/>
-        </w:rPr>
-        <w:t>K</w:t>
-      </w:r>
-      <w:r>
-        <w:rPr>
-          <w:rFonts w:hint="eastAsia"/>
-        </w:rPr>
-        <w:t>给卡我给奥卡福侃大山疯狂的事奥卡福金卡我的付款的撒娇工卡尽快给科技</w:t>
-      </w:r>
-      <w:r>
-        <w:rPr>
-          <w:rFonts w:hint="eastAsia"/>
-        </w:rPr>
-        <w:t xml:space="preserve"> </w:t>
-      </w:r>
-    </w:p>
-    <w:p>
-      <w:pPr>
-        <w:pStyle w:val="a2"/>
-        <w:spacing w:before="240" w:after="240"/>
-      </w:pPr>
-      <w:bookmarkStart w:id="3" w:name="_Toc126539175"/>
-      <w:r>
-        <w:rPr>
-          <w:rFonts w:hint="eastAsia"/>
-        </w:rPr>
-        <w:t>基于</w:t>
-      </w:r>
-      <w:r>
-        <w:rPr>
-          <w:rFonts w:hint="eastAsia"/>
-        </w:rPr>
-        <w:t>多</w:t>
-      </w:r>
-      <w:r>
-        <w:rPr>
-          <w:rFonts w:hint="eastAsia"/>
-        </w:rPr>
-        <w:t>视角</w:t>
-      </w:r>
-      <w:r>
-        <w:rPr>
-          <w:rFonts w:hint="eastAsia"/>
-        </w:rPr>
-        <w:t>的</w:t>
-      </w:r>
-      <w:bookmarkEnd w:id="3"/>
-      <w:r>
-        <w:rPr>
-          <w:rFonts w:hint="eastAsia"/>
-        </w:rPr>
-        <w:t>影像分割研究现状</w:t>
-      </w:r>
-    </w:p>
-    <w:p>
-      <w:pPr>
-        <w:ind w:firstLine="480"/>
-      </w:pPr>
-    </w:p>
-    <w:p>
-      <w:pPr>
-        <w:ind w:firstLine="480"/>
-      </w:pPr>
+      </w:pPr>
+      <w:r>
+        <w:rPr>
+          <w:rFonts w:hint="eastAsia"/>
+        </w:rPr>
+        <w:t>这是因为</w:t>
+      </w:r>
+      <w:r>
+        <w:rPr>
+          <w:rFonts w:hint="eastAsia"/>
+        </w:rPr>
+        <w:t xml:space="preserve"> macOS </w:t>
+      </w:r>
+      <w:r>
+        <w:rPr>
+          <w:rFonts w:hint="eastAsia"/>
+        </w:rPr>
+        <w:t>不允许您对</w:t>
+      </w:r>
+      <w:r>
+        <w:rPr>
+          <w:rFonts w:hint="eastAsia"/>
+        </w:rPr>
+        <w:t xml:space="preserve"> Mac </w:t>
+      </w:r>
+      <w:r>
+        <w:rPr>
+          <w:rFonts w:hint="eastAsia"/>
+        </w:rPr>
+        <w:t>自带的</w:t>
+      </w:r>
+      <w:r>
+        <w:rPr>
+          <w:rFonts w:hint="eastAsia"/>
+        </w:rPr>
+        <w:t xml:space="preserve"> Ruby </w:t>
+      </w:r>
+      <w:r>
+        <w:rPr>
+          <w:rFonts w:hint="eastAsia"/>
+        </w:rPr>
+        <w:t>版本进行任何更改。但是，像</w:t>
+      </w:r>
+      <w:r>
+        <w:rPr>
+          <w:rFonts w:hint="eastAsia"/>
+        </w:rPr>
+        <w:t xml:space="preserve"> bundler </w:t>
+      </w:r>
+      <w:r>
+        <w:rPr>
+          <w:rFonts w:hint="eastAsia"/>
+        </w:rPr>
+        <w:t>这种通过使用独立版本的</w:t>
+      </w:r>
+      <w:r>
+        <w:rPr>
+          <w:rFonts w:hint="eastAsia"/>
+        </w:rPr>
+        <w:t xml:space="preserve"> Ruby</w:t>
+      </w:r>
+      <w:r>
+        <w:rPr>
+          <w:rFonts w:hint="eastAsia"/>
+        </w:rPr>
+        <w:t>（该版本不会干扰</w:t>
+      </w:r>
+      <w:r>
+        <w:rPr>
+          <w:rFonts w:hint="eastAsia"/>
+        </w:rPr>
+        <w:t xml:space="preserve"> Apple </w:t>
+      </w:r>
+      <w:r>
+        <w:rPr>
+          <w:rFonts w:hint="eastAsia"/>
+        </w:rPr>
+        <w:t>提供的版本）来安装</w:t>
+      </w:r>
+      <w:r>
+        <w:rPr>
+          <w:rFonts w:hint="eastAsia"/>
+        </w:rPr>
+        <w:t xml:space="preserve"> gem </w:t>
+      </w:r>
+      <w:r>
+        <w:rPr>
+          <w:rFonts w:hint="eastAsia"/>
+        </w:rPr>
+        <w:t>是可行的。</w:t>
+      </w:r>
     </w:p>
     <w:p>
       <w:pPr>
@@ -1446,6 +1878,7 @@
       <w:pPr>
         <w:pStyle w:val="a0"/>
       </w:pPr>
+      <w:bookmarkStart w:id="6" w:name="_Toc130572093"/>
       <w:r>
         <w:rPr>
           <w:rFonts w:hint="eastAsia"/>
@@ -1453,488 +1886,2010 @@
         <w:lastRenderedPageBreak/>
         <w:t>项目的主要结构及使用</w:t>
       </w:r>
+      <w:bookmarkEnd w:id="6"/>
     </w:p>
     <w:p>
       <w:pPr>
         <w:pStyle w:val="a1"/>
       </w:pPr>
+      <w:bookmarkStart w:id="7" w:name="_Toc130572094"/>
       <w:r>
         <w:rPr>
           <w:rFonts w:hint="eastAsia"/>
         </w:rPr>
         <w:t>主要结构</w:t>
       </w:r>
-    </w:p>
-    <w:p>
-      <w:pPr>
-        <w:kinsoku/>
-        <w:autoSpaceDE/>
-        <w:autoSpaceDN/>
-        <w:adjustRightInd/>
-        <w:snapToGrid/>
+      <w:bookmarkEnd w:id="7"/>
+    </w:p>
+    <w:p>
+      <w:pPr>
+        <w:pStyle w:val="a2"/>
+        <w:spacing w:before="240" w:after="240"/>
+        <w:rPr>
+          <w:rFonts w:hint="eastAsia"/>
+        </w:rPr>
+      </w:pPr>
+      <w:bookmarkStart w:id="8" w:name="_Toc130572095"/>
+      <w:r>
+        <w:rPr>
+          <w:rFonts w:hint="eastAsia"/>
+        </w:rPr>
+        <w:t>根目录</w:t>
+      </w:r>
+      <w:bookmarkEnd w:id="8"/>
+    </w:p>
+    <w:p>
+      <w:pPr>
+        <w:ind w:firstLineChars="0" w:firstLine="0"/>
+        <w:rPr>
+          <w:rFonts w:hint="eastAsia"/>
+          <w:b/>
+          <w:bCs/>
+        </w:rPr>
+      </w:pPr>
+      <w:r>
+        <w:rPr>
+          <w:b/>
+          <w:bCs/>
+        </w:rPr>
+        <w:t>.git (</w:t>
+      </w:r>
+      <w:r>
+        <w:rPr>
+          <w:rFonts w:hint="eastAsia"/>
+          <w:b/>
+          <w:bCs/>
+        </w:rPr>
+        <w:t>文件夹</w:t>
+      </w:r>
+      <w:r>
+        <w:rPr>
+          <w:rFonts w:hint="eastAsia"/>
+          <w:b/>
+          <w:bCs/>
+        </w:rPr>
+        <w:t>)</w:t>
+      </w:r>
+    </w:p>
+    <w:p>
+      <w:pPr>
+        <w:ind w:firstLineChars="0" w:firstLine="0"/>
+        <w:rPr>
+          <w:rFonts w:hint="eastAsia"/>
+        </w:rPr>
+      </w:pPr>
+      <w:r>
+        <w:tab/>
+        <w:t>.git</w:t>
+      </w:r>
+      <w:r>
+        <w:rPr>
+          <w:rFonts w:hint="eastAsia"/>
+        </w:rPr>
+        <w:t>文件夹是</w:t>
+      </w:r>
+      <w:r>
+        <w:rPr>
+          <w:rFonts w:hint="eastAsia"/>
+        </w:rPr>
+        <w:t>git</w:t>
+      </w:r>
+      <w:r>
+        <w:t xml:space="preserve"> </w:t>
+      </w:r>
+      <w:r>
+        <w:rPr>
+          <w:rFonts w:hint="eastAsia"/>
+        </w:rPr>
+        <w:t>init</w:t>
+      </w:r>
+      <w:r>
+        <w:rPr>
+          <w:rFonts w:hint="eastAsia"/>
+        </w:rPr>
+        <w:t>后生成的用于管理</w:t>
+      </w:r>
+      <w:r>
+        <w:rPr>
+          <w:rFonts w:hint="eastAsia"/>
+        </w:rPr>
+        <w:t>git</w:t>
+      </w:r>
+      <w:r>
+        <w:rPr>
+          <w:rFonts w:hint="eastAsia"/>
+        </w:rPr>
+        <w:t>仓库的文件夹，这里包含所有</w:t>
+      </w:r>
+      <w:r>
+        <w:rPr>
+          <w:rFonts w:hint="eastAsia"/>
+        </w:rPr>
+        <w:t>git</w:t>
+      </w:r>
+      <w:r>
+        <w:rPr>
+          <w:rFonts w:hint="eastAsia"/>
+        </w:rPr>
+        <w:t>操作所需要的东西</w:t>
+      </w:r>
+      <w:r>
+        <w:rPr>
+          <w:rFonts w:hint="eastAsia"/>
+        </w:rPr>
+        <w:t>。</w:t>
+      </w:r>
+    </w:p>
+    <w:p>
+      <w:pPr>
+        <w:ind w:firstLineChars="0" w:firstLine="0"/>
+      </w:pPr>
+    </w:p>
+    <w:p>
+      <w:pPr>
+        <w:ind w:firstLineChars="0" w:firstLine="0"/>
+        <w:rPr>
+          <w:rFonts w:hint="eastAsia"/>
+        </w:rPr>
+      </w:pPr>
+    </w:p>
+    <w:p>
+      <w:pPr>
+        <w:ind w:firstLineChars="0" w:firstLine="0"/>
+      </w:pPr>
+    </w:p>
+    <w:p>
+      <w:pPr>
+        <w:ind w:firstLineChars="0" w:firstLine="0"/>
+        <w:rPr>
+          <w:b/>
+          <w:bCs/>
+        </w:rPr>
+      </w:pPr>
+      <w:r>
+        <w:rPr>
+          <w:b/>
+          <w:bCs/>
+        </w:rPr>
+        <w:t>G</w:t>
+      </w:r>
+      <w:r>
+        <w:rPr>
+          <w:rFonts w:hint="eastAsia"/>
+          <w:b/>
+          <w:bCs/>
+        </w:rPr>
+        <w:t>em</w:t>
+      </w:r>
+      <w:r>
+        <w:rPr>
+          <w:b/>
+          <w:bCs/>
+        </w:rPr>
+        <w:t>file (</w:t>
+      </w:r>
+      <w:r>
+        <w:rPr>
+          <w:rFonts w:hint="eastAsia"/>
+          <w:b/>
+          <w:bCs/>
+        </w:rPr>
+        <w:t>文件</w:t>
+      </w:r>
+      <w:r>
+        <w:rPr>
+          <w:b/>
+          <w:bCs/>
+        </w:rPr>
+        <w:t>)</w:t>
+      </w:r>
+    </w:p>
+    <w:p>
+      <w:pPr>
+        <w:ind w:firstLineChars="0" w:firstLine="0"/>
+      </w:pPr>
+      <w:r>
+        <w:tab/>
+      </w:r>
+      <w:r>
+        <w:rPr>
+          <w:rFonts w:hint="eastAsia"/>
+        </w:rPr>
+        <w:t>创建的用于描述</w:t>
+      </w:r>
+      <w:r>
+        <w:rPr>
+          <w:rFonts w:hint="eastAsia"/>
+        </w:rPr>
+        <w:t>gem</w:t>
+      </w:r>
+      <w:r>
+        <w:rPr>
+          <w:rFonts w:hint="eastAsia"/>
+        </w:rPr>
+        <w:t>之间依赖的文件，原始的项目中不含此文件。使用</w:t>
+      </w:r>
+      <w:r>
+        <w:rPr>
+          <w:rFonts w:hint="eastAsia"/>
+        </w:rPr>
+        <w:t>bundle</w:t>
+      </w:r>
+      <w:r>
+        <w:t xml:space="preserve"> </w:t>
+      </w:r>
+      <w:r>
+        <w:rPr>
+          <w:rFonts w:hint="eastAsia"/>
+        </w:rPr>
+        <w:t>init</w:t>
+      </w:r>
+      <w:r>
+        <w:rPr>
+          <w:rFonts w:hint="eastAsia"/>
+        </w:rPr>
+        <w:t>命令生成。</w:t>
+      </w:r>
+    </w:p>
+    <w:p>
+      <w:pPr>
+        <w:ind w:firstLineChars="0" w:firstLine="0"/>
+      </w:pPr>
+      <w:r>
+        <w:tab/>
+      </w:r>
+      <w:r>
+        <w:rPr>
+          <w:rFonts w:hint="eastAsia"/>
+        </w:rPr>
+        <w:t>为什么使用该文件，参照：</w:t>
+      </w:r>
+      <w:hyperlink r:id="rId21" w:history="1">
+        <w:r>
+          <w:rPr>
+            <w:rStyle w:val="ad"/>
+          </w:rPr>
+          <w:t>https://docs.github.com/zh/pages/setting-up-a-github-pages-site-with-jekyll/creating-a-github-pages-site-with-jekyll</w:t>
+        </w:r>
+      </w:hyperlink>
+      <w:r>
+        <w:rPr>
+          <w:rFonts w:hint="eastAsia"/>
+        </w:rPr>
+        <w:t>，生成该文件后，启动项目可以使用</w:t>
+      </w:r>
+      <w:r>
+        <w:rPr>
+          <w:rFonts w:hint="eastAsia"/>
+        </w:rPr>
+        <w:t>b</w:t>
+      </w:r>
+      <w:r>
+        <w:t xml:space="preserve">undle exec </w:t>
+      </w:r>
+      <w:r>
+        <w:rPr>
+          <w:rFonts w:hint="eastAsia"/>
+        </w:rPr>
+        <w:t>jekyll</w:t>
+      </w:r>
+      <w:r>
+        <w:t xml:space="preserve"> </w:t>
+      </w:r>
+      <w:r>
+        <w:rPr>
+          <w:rFonts w:hint="eastAsia"/>
+        </w:rPr>
+        <w:t>serve</w:t>
+      </w:r>
+      <w:r>
+        <w:rPr>
+          <w:rFonts w:hint="eastAsia"/>
+        </w:rPr>
+        <w:t>。</w:t>
+      </w:r>
+    </w:p>
+    <w:p>
+      <w:pPr>
+        <w:ind w:firstLineChars="0" w:firstLine="420"/>
+        <w:rPr>
+          <w:rFonts w:hint="eastAsia"/>
+        </w:rPr>
+      </w:pPr>
+      <w:r>
+        <w:rPr>
+          <w:rFonts w:hint="eastAsia"/>
+        </w:rPr>
+        <w:t>本地中指定了</w:t>
+      </w:r>
+      <w:r>
+        <w:t>gem "jekyll", "~&gt; 4.3.2"</w:t>
+      </w:r>
+      <w:r>
+        <w:rPr>
+          <w:rFonts w:hint="eastAsia"/>
+        </w:rPr>
+        <w:t>，在发布到</w:t>
+      </w:r>
+      <w:r>
+        <w:rPr>
+          <w:rFonts w:hint="eastAsia"/>
+        </w:rPr>
+        <w:t>github</w:t>
+      </w:r>
+      <w:r>
+        <w:rPr>
+          <w:rFonts w:hint="eastAsia"/>
+        </w:rPr>
+        <w:t>时需要将该行注释掉，并改为</w:t>
+      </w:r>
+      <w:r>
+        <w:t>gem "github-pages", "~&gt; 228", group: :jekyll_plugins</w:t>
+      </w:r>
+      <w:r>
+        <w:rPr>
+          <w:rFonts w:hint="eastAsia"/>
+        </w:rPr>
+        <w:t>，其他的版本参考：</w:t>
+      </w:r>
+      <w:hyperlink r:id="rId22" w:history="1">
+        <w:r>
+          <w:rPr>
+            <w:rStyle w:val="ad"/>
+          </w:rPr>
+          <w:t>https://pages.github.com/versions/</w:t>
+        </w:r>
+      </w:hyperlink>
+      <w:r>
+        <w:rPr>
+          <w:rFonts w:hint="eastAsia"/>
+        </w:rPr>
+        <w:t>，项目中使用的两个</w:t>
+      </w:r>
+      <w:r>
+        <w:rPr>
+          <w:rFonts w:hint="eastAsia"/>
+        </w:rPr>
+        <w:t>jekyll</w:t>
+      </w:r>
+      <w:r>
+        <w:rPr>
+          <w:rFonts w:hint="eastAsia"/>
+        </w:rPr>
+        <w:t>插件为</w:t>
+      </w:r>
+      <w:r>
+        <w:rPr>
+          <w:rFonts w:hint="eastAsia"/>
+        </w:rPr>
+        <w:t>jekyll</w:t>
+      </w:r>
+      <w:r>
+        <w:t>-</w:t>
+      </w:r>
+      <w:r>
+        <w:rPr>
+          <w:rFonts w:hint="eastAsia"/>
+        </w:rPr>
+        <w:t>seo</w:t>
+      </w:r>
+      <w:r>
+        <w:t>-tag</w:t>
+      </w:r>
+      <w:r>
+        <w:rPr>
+          <w:rFonts w:hint="eastAsia"/>
+        </w:rPr>
+        <w:t>和</w:t>
+      </w:r>
+      <w:r>
+        <w:rPr>
+          <w:rFonts w:hint="eastAsia"/>
+        </w:rPr>
+        <w:t>jekyll</w:t>
+      </w:r>
+      <w:r>
+        <w:t>-sitemap</w:t>
+      </w:r>
+      <w:r>
+        <w:rPr>
+          <w:rFonts w:hint="eastAsia"/>
+        </w:rPr>
+        <w:t>，我们主要关注这两个插件的版本即可。</w:t>
+      </w:r>
+    </w:p>
+    <w:p>
+      <w:pPr>
+        <w:ind w:firstLineChars="0" w:firstLine="0"/>
+      </w:pPr>
+    </w:p>
+    <w:p>
+      <w:pPr>
+        <w:ind w:firstLineChars="0" w:firstLine="0"/>
+        <w:rPr>
+          <w:b/>
+          <w:bCs/>
+        </w:rPr>
+      </w:pPr>
+      <w:r>
+        <w:rPr>
+          <w:rFonts w:hint="eastAsia"/>
+          <w:b/>
+          <w:bCs/>
+        </w:rPr>
+        <w:t>G</w:t>
+      </w:r>
+      <w:r>
+        <w:rPr>
+          <w:b/>
+          <w:bCs/>
+        </w:rPr>
+        <w:t>emfile.lock (</w:t>
+      </w:r>
+      <w:r>
+        <w:rPr>
+          <w:rFonts w:hint="eastAsia"/>
+          <w:b/>
+          <w:bCs/>
+        </w:rPr>
+        <w:t>文件</w:t>
+      </w:r>
+      <w:r>
+        <w:rPr>
+          <w:b/>
+          <w:bCs/>
+        </w:rPr>
+        <w:t>)</w:t>
+      </w:r>
+    </w:p>
+    <w:p>
+      <w:pPr>
+        <w:ind w:firstLineChars="0" w:firstLine="0"/>
+      </w:pPr>
+      <w:r>
+        <w:tab/>
+      </w:r>
+      <w:r>
+        <w:rPr>
+          <w:rFonts w:hint="eastAsia"/>
+        </w:rPr>
+        <w:t>Gem</w:t>
+      </w:r>
+      <w:r>
+        <w:t>file.lock</w:t>
+      </w:r>
+      <w:r>
+        <w:rPr>
+          <w:rFonts w:hint="eastAsia"/>
+        </w:rPr>
+        <w:t>文件的主要目的是为了保持</w:t>
+      </w:r>
+      <w:r>
+        <w:rPr>
+          <w:rFonts w:hint="eastAsia"/>
+        </w:rPr>
+        <w:t>gem</w:t>
+      </w:r>
+      <w:r>
+        <w:rPr>
+          <w:rFonts w:hint="eastAsia"/>
+        </w:rPr>
+        <w:t>的版本一致，原始的项目不包含此文件。使用</w:t>
+      </w:r>
+      <w:r>
+        <w:rPr>
+          <w:rFonts w:hint="eastAsia"/>
+        </w:rPr>
+        <w:t>bundle</w:t>
+      </w:r>
+      <w:r>
+        <w:t xml:space="preserve"> init</w:t>
+      </w:r>
+      <w:r>
+        <w:rPr>
+          <w:rFonts w:hint="eastAsia"/>
+        </w:rPr>
+        <w:t>命令后，在第一次运行</w:t>
+      </w:r>
+      <w:r>
+        <w:rPr>
+          <w:rFonts w:hint="eastAsia"/>
+        </w:rPr>
+        <w:t>b</w:t>
+      </w:r>
+      <w:r>
+        <w:t>undle install</w:t>
+      </w:r>
+      <w:r>
+        <w:rPr>
+          <w:rFonts w:hint="eastAsia"/>
+        </w:rPr>
+        <w:t>时自动生成。</w:t>
+      </w:r>
+    </w:p>
+    <w:p>
+      <w:pPr>
+        <w:ind w:firstLineChars="0" w:firstLine="420"/>
+        <w:rPr>
+          <w:rFonts w:hint="eastAsia"/>
+        </w:rPr>
+      </w:pPr>
+      <w:r>
+        <w:rPr>
+          <w:rFonts w:hint="eastAsia"/>
+        </w:rPr>
+        <w:t xml:space="preserve">Gemfile </w:t>
+      </w:r>
+      <w:r>
+        <w:rPr>
+          <w:rFonts w:hint="eastAsia"/>
+        </w:rPr>
+        <w:t>文件所列的</w:t>
+      </w:r>
+      <w:r>
+        <w:rPr>
+          <w:rFonts w:hint="eastAsia"/>
+        </w:rPr>
+        <w:t xml:space="preserve"> gem </w:t>
+      </w:r>
+      <w:r>
+        <w:rPr>
+          <w:rFonts w:hint="eastAsia"/>
+        </w:rPr>
+        <w:t>只是项目依赖的一部分，</w:t>
+      </w:r>
+      <w:r>
+        <w:rPr>
+          <w:rFonts w:hint="eastAsia"/>
+        </w:rPr>
+        <w:t xml:space="preserve">gem </w:t>
+      </w:r>
+      <w:r>
+        <w:rPr>
+          <w:rFonts w:hint="eastAsia"/>
+        </w:rPr>
+        <w:t>本身也有自己的依赖，不同的</w:t>
+      </w:r>
+      <w:r>
+        <w:rPr>
+          <w:rFonts w:hint="eastAsia"/>
+        </w:rPr>
+        <w:t xml:space="preserve"> gem </w:t>
+      </w:r>
+      <w:r>
+        <w:rPr>
+          <w:rFonts w:hint="eastAsia"/>
+        </w:rPr>
+        <w:t>本身可能依赖了某一</w:t>
+      </w:r>
+      <w:r>
+        <w:rPr>
+          <w:rFonts w:hint="eastAsia"/>
+        </w:rPr>
+        <w:t xml:space="preserve"> gem </w:t>
+      </w:r>
+      <w:r>
+        <w:rPr>
+          <w:rFonts w:hint="eastAsia"/>
+        </w:rPr>
+        <w:t>不同的版本，如何让这么多不同版本的依赖相安无事，不发生冲突，这就是</w:t>
+      </w:r>
+      <w:r>
+        <w:rPr>
+          <w:rFonts w:hint="eastAsia"/>
+        </w:rPr>
+        <w:t xml:space="preserve"> bundle </w:t>
+      </w:r>
+      <w:r>
+        <w:rPr>
+          <w:rFonts w:hint="eastAsia"/>
+        </w:rPr>
+        <w:t>的发挥作用的时候了。</w:t>
+      </w:r>
+      <w:r>
+        <w:rPr>
+          <w:rFonts w:hint="eastAsia"/>
+        </w:rPr>
+        <w:t xml:space="preserve">bundle </w:t>
+      </w:r>
+      <w:r>
+        <w:rPr>
+          <w:rFonts w:hint="eastAsia"/>
+        </w:rPr>
+        <w:t>不仅用来安装</w:t>
+      </w:r>
+      <w:r>
+        <w:rPr>
+          <w:rFonts w:hint="eastAsia"/>
+        </w:rPr>
+        <w:t xml:space="preserve"> gem</w:t>
+      </w:r>
+      <w:r>
+        <w:rPr>
+          <w:rFonts w:hint="eastAsia"/>
+        </w:rPr>
+        <w:t>，更重要的是还负责计算出不同</w:t>
+      </w:r>
+      <w:r>
+        <w:rPr>
+          <w:rFonts w:hint="eastAsia"/>
+        </w:rPr>
+        <w:t xml:space="preserve"> gem </w:t>
+      </w:r>
+      <w:r>
+        <w:rPr>
+          <w:rFonts w:hint="eastAsia"/>
+        </w:rPr>
+        <w:t>的依赖版本，最终生成</w:t>
+      </w:r>
+      <w:r>
+        <w:rPr>
+          <w:rFonts w:hint="eastAsia"/>
+        </w:rPr>
+        <w:t xml:space="preserve"> Gemfile.lock </w:t>
+      </w:r>
+      <w:r>
+        <w:rPr>
+          <w:rFonts w:hint="eastAsia"/>
+        </w:rPr>
+        <w:t>文件，该文件记录了确切的</w:t>
+      </w:r>
+      <w:r>
+        <w:rPr>
+          <w:rFonts w:hint="eastAsia"/>
+        </w:rPr>
+        <w:t xml:space="preserve"> gem </w:t>
+      </w:r>
+      <w:r>
+        <w:rPr>
+          <w:rFonts w:hint="eastAsia"/>
+        </w:rPr>
+        <w:t>名称和版本号，以及他们所依赖的</w:t>
+      </w:r>
+      <w:r>
+        <w:rPr>
+          <w:rFonts w:hint="eastAsia"/>
+        </w:rPr>
+        <w:t xml:space="preserve"> gem </w:t>
+      </w:r>
+      <w:r>
+        <w:rPr>
+          <w:rFonts w:hint="eastAsia"/>
+        </w:rPr>
+        <w:t>的名称和版本号。</w:t>
+      </w:r>
+    </w:p>
+    <w:p>
+      <w:pPr>
+        <w:ind w:firstLineChars="0" w:firstLine="420"/>
+        <w:rPr>
+          <w:rFonts w:hint="eastAsia"/>
+        </w:rPr>
+      </w:pPr>
+      <w:r>
+        <w:rPr>
+          <w:rFonts w:hint="eastAsia"/>
+        </w:rPr>
+        <w:lastRenderedPageBreak/>
+        <w:t>每次运行</w:t>
+      </w:r>
+      <w:r>
+        <w:rPr>
+          <w:rFonts w:hint="eastAsia"/>
+        </w:rPr>
+        <w:t xml:space="preserve"> bundle install </w:t>
+      </w:r>
+      <w:r>
+        <w:rPr>
+          <w:rFonts w:hint="eastAsia"/>
+        </w:rPr>
+        <w:t>时</w:t>
+      </w:r>
+      <w:r>
+        <w:rPr>
+          <w:rFonts w:hint="eastAsia"/>
+        </w:rPr>
+        <w:t>,</w:t>
+      </w:r>
+      <w:r>
+        <w:rPr>
+          <w:rFonts w:hint="eastAsia"/>
+        </w:rPr>
+        <w:t>如果</w:t>
+      </w:r>
+      <w:r>
+        <w:rPr>
+          <w:rFonts w:hint="eastAsia"/>
+        </w:rPr>
+        <w:t xml:space="preserve"> Gemfile </w:t>
+      </w:r>
+      <w:r>
+        <w:rPr>
+          <w:rFonts w:hint="eastAsia"/>
+        </w:rPr>
+        <w:t>中的条目不变</w:t>
+      </w:r>
+      <w:r>
+        <w:rPr>
+          <w:rFonts w:hint="eastAsia"/>
+        </w:rPr>
+        <w:t xml:space="preserve"> bundle </w:t>
+      </w:r>
+      <w:r>
+        <w:rPr>
+          <w:rFonts w:hint="eastAsia"/>
+        </w:rPr>
+        <w:t>就不会再次计算</w:t>
+      </w:r>
+      <w:r>
+        <w:rPr>
+          <w:rFonts w:hint="eastAsia"/>
+        </w:rPr>
+        <w:t xml:space="preserve"> gem </w:t>
+      </w:r>
+      <w:r>
+        <w:rPr>
+          <w:rFonts w:hint="eastAsia"/>
+        </w:rPr>
+        <w:t>依赖版本号，直接根据</w:t>
+      </w:r>
+      <w:r>
+        <w:rPr>
+          <w:rFonts w:hint="eastAsia"/>
+        </w:rPr>
+        <w:t xml:space="preserve"> Gemfile.lock </w:t>
+      </w:r>
+      <w:r>
+        <w:rPr>
+          <w:rFonts w:hint="eastAsia"/>
+        </w:rPr>
+        <w:t>检查和安装</w:t>
+      </w:r>
+      <w:r>
+        <w:rPr>
+          <w:rFonts w:hint="eastAsia"/>
+        </w:rPr>
+        <w:t xml:space="preserve"> gem</w:t>
+      </w:r>
+      <w:r>
+        <w:rPr>
+          <w:rFonts w:hint="eastAsia"/>
+        </w:rPr>
+        <w:t>。如果出现依赖冲突时可以通过</w:t>
+      </w:r>
+      <w:r>
+        <w:rPr>
+          <w:rFonts w:hint="eastAsia"/>
+        </w:rPr>
+        <w:t xml:space="preserve"> bundle update </w:t>
+      </w:r>
+      <w:r>
+        <w:rPr>
+          <w:rFonts w:hint="eastAsia"/>
+        </w:rPr>
+        <w:t>更新</w:t>
+      </w:r>
+      <w:r>
+        <w:rPr>
+          <w:rFonts w:hint="eastAsia"/>
+        </w:rPr>
+        <w:t xml:space="preserve"> Gemfile.lock</w:t>
+      </w:r>
+      <w:r>
+        <w:rPr>
+          <w:rFonts w:hint="eastAsia"/>
+        </w:rPr>
+        <w:t>。</w:t>
+      </w:r>
+    </w:p>
+    <w:p>
+      <w:pPr>
+        <w:ind w:firstLineChars="0" w:firstLine="0"/>
+        <w:rPr>
+          <w:rFonts w:hint="eastAsia"/>
+        </w:rPr>
+      </w:pPr>
+    </w:p>
+    <w:p>
+      <w:pPr>
+        <w:ind w:firstLineChars="0" w:firstLine="0"/>
+        <w:rPr>
+          <w:b/>
+          <w:bCs/>
+        </w:rPr>
+      </w:pPr>
+      <w:r>
+        <w:rPr>
+          <w:rFonts w:hint="eastAsia"/>
+          <w:b/>
+          <w:bCs/>
+        </w:rPr>
+        <w:t>r</w:t>
+      </w:r>
+      <w:r>
+        <w:rPr>
+          <w:b/>
+          <w:bCs/>
+        </w:rPr>
+        <w:t>obots.txt (</w:t>
+      </w:r>
+      <w:r>
+        <w:rPr>
+          <w:rFonts w:hint="eastAsia"/>
+          <w:b/>
+          <w:bCs/>
+        </w:rPr>
+        <w:t>文件</w:t>
+      </w:r>
+      <w:r>
+        <w:rPr>
+          <w:rFonts w:hint="eastAsia"/>
+          <w:b/>
+          <w:bCs/>
+        </w:rPr>
+        <w:t>)</w:t>
+      </w:r>
+    </w:p>
+    <w:p>
+      <w:pPr>
+        <w:ind w:firstLineChars="0" w:firstLine="0"/>
+      </w:pPr>
+      <w:r>
+        <w:tab/>
+        <w:t>robots.txt</w:t>
+      </w:r>
+      <w:r>
+        <w:rPr>
+          <w:rFonts w:hint="eastAsia"/>
+        </w:rPr>
+        <w:t>是网站和爬虫之间的协议，规定了爬虫的爬取权限。</w:t>
+      </w:r>
+    </w:p>
+    <w:p>
+      <w:pPr>
+        <w:ind w:firstLineChars="0" w:firstLine="0"/>
+        <w:rPr>
+          <w:rFonts w:hint="eastAsia"/>
+        </w:rPr>
+      </w:pPr>
+      <w:r>
+        <w:tab/>
+      </w:r>
+      <w:r>
+        <w:rPr>
+          <w:rFonts w:hint="eastAsia"/>
+        </w:rPr>
+        <w:t>这里使用原始</w:t>
+      </w:r>
+      <w:r>
+        <w:rPr>
+          <w:rFonts w:hint="eastAsia"/>
+        </w:rPr>
+        <w:t>项目的</w:t>
+      </w:r>
+      <w:r>
+        <w:rPr>
+          <w:rFonts w:hint="eastAsia"/>
+        </w:rPr>
+        <w:t>robot</w:t>
+      </w:r>
+      <w:r>
+        <w:t>.txt</w:t>
+      </w:r>
+      <w:r>
+        <w:rPr>
+          <w:rFonts w:hint="eastAsia"/>
+        </w:rPr>
+        <w:t>文件，未做修改。</w:t>
+      </w:r>
+      <w:r>
+        <w:br w:type="page"/>
+      </w:r>
+    </w:p>
+    <w:p>
+      <w:pPr>
+        <w:pStyle w:val="a0"/>
+      </w:pPr>
+      <w:bookmarkStart w:id="9" w:name="_Toc130572096"/>
+      <w:r>
+        <w:rPr>
+          <w:rFonts w:hint="eastAsia"/>
+        </w:rPr>
+        <w:lastRenderedPageBreak/>
+        <w:t>项目的</w:t>
+      </w:r>
+      <w:r>
+        <w:rPr>
+          <w:rFonts w:hint="eastAsia"/>
+        </w:rPr>
+        <w:t>修改</w:t>
+      </w:r>
+      <w:bookmarkEnd w:id="9"/>
+    </w:p>
+    <w:p>
+      <w:pPr>
+        <w:pStyle w:val="a1"/>
+      </w:pPr>
+      <w:r>
+        <w:rPr>
+          <w:rFonts w:hint="eastAsia"/>
+        </w:rPr>
+        <w:t>添加内容</w:t>
+      </w:r>
+    </w:p>
+    <w:p>
+      <w:pPr>
+        <w:pStyle w:val="a2"/>
+        <w:spacing w:before="240" w:after="240"/>
+      </w:pPr>
+      <w:r>
+        <w:rPr>
+          <w:rFonts w:hint="eastAsia"/>
+        </w:rPr>
+        <w:t>增添模块</w:t>
+      </w:r>
+    </w:p>
+    <w:p>
+      <w:pPr>
+        <w:ind w:firstLine="480"/>
+      </w:pPr>
+      <w:r>
+        <w:rPr>
+          <w:rFonts w:hint="eastAsia"/>
+        </w:rPr>
+        <w:t>建议的方法：复制已有模块并进行修改。当然，如果您对项目框架已有一定的认知，可直接手撕新模块。</w:t>
+      </w:r>
+    </w:p>
+    <w:p>
+      <w:pPr>
+        <w:ind w:firstLine="480"/>
+      </w:pPr>
+      <w:r>
+        <w:rPr>
+          <w:rFonts w:hint="eastAsia"/>
+        </w:rPr>
+        <w:t>首先，进入</w:t>
+      </w:r>
+      <w:r>
+        <w:t>/_includes/2017data</w:t>
+      </w:r>
+      <w:r>
+        <w:rPr>
+          <w:rFonts w:hint="eastAsia"/>
+        </w:rPr>
+        <w:t>中，所有的模块都放在此目录下，可以复制一个已有的模块，并修改为所需的文件名。例如在原有基础上增添</w:t>
+      </w:r>
+      <w:r>
+        <w:rPr>
+          <w:rFonts w:hint="eastAsia"/>
+        </w:rPr>
+        <w:t>p</w:t>
+      </w:r>
+      <w:r>
+        <w:t>rogram</w:t>
+      </w:r>
+      <w:r>
+        <w:rPr>
+          <w:rFonts w:hint="eastAsia"/>
+        </w:rPr>
+        <w:t>模块，复制一个已有模块，并修改文件名为</w:t>
+      </w:r>
+      <w:r>
+        <w:rPr>
+          <w:rFonts w:hint="eastAsia"/>
+        </w:rPr>
+        <w:t>p</w:t>
+      </w:r>
+      <w:r>
+        <w:t>rogram.html</w:t>
+      </w:r>
+      <w:r>
+        <w:rPr>
+          <w:rFonts w:hint="eastAsia"/>
+        </w:rPr>
+        <w:t>。</w:t>
+      </w:r>
+    </w:p>
+    <w:p>
+      <w:pPr>
+        <w:ind w:firstLine="480"/>
+      </w:pPr>
+      <w:r>
+        <w:rPr>
+          <w:rFonts w:hint="eastAsia"/>
+        </w:rPr>
+        <w:t>编辑</w:t>
+      </w:r>
+      <w:r>
+        <w:rPr>
+          <w:rFonts w:hint="eastAsia"/>
+        </w:rPr>
+        <w:t>p</w:t>
+      </w:r>
+      <w:r>
+        <w:t>rogram.html</w:t>
+      </w:r>
+      <w:r>
+        <w:rPr>
+          <w:rFonts w:hint="eastAsia"/>
+        </w:rPr>
+        <w:t>，在</w:t>
+      </w:r>
+      <w:r>
+        <w:rPr>
+          <w:rFonts w:hint="eastAsia"/>
+        </w:rPr>
+        <w:t>h</w:t>
+      </w:r>
+      <w:r>
+        <w:t>tml</w:t>
+      </w:r>
+      <w:r>
+        <w:rPr>
+          <w:rFonts w:hint="eastAsia"/>
+        </w:rPr>
+        <w:t>代码中最顶部的</w:t>
+      </w:r>
+      <w:r>
+        <w:rPr>
+          <w:rFonts w:hint="eastAsia"/>
+        </w:rPr>
+        <w:t>section</w:t>
+      </w:r>
+      <w:r>
+        <w:rPr>
+          <w:rFonts w:hint="eastAsia"/>
+        </w:rPr>
+        <w:t>标签中修改</w:t>
+      </w:r>
+      <w:r>
+        <w:t xml:space="preserve">&lt;section </w:t>
+      </w:r>
+      <w:r>
+        <w:t>id=""</w:t>
+      </w:r>
+      <w:r>
+        <w:t>&gt;</w:t>
+      </w:r>
+      <w:r>
+        <w:rPr>
+          <w:rFonts w:hint="eastAsia"/>
+        </w:rPr>
+        <w:t>，修改为对应的</w:t>
+      </w:r>
+      <w:r>
+        <w:rPr>
+          <w:rFonts w:hint="eastAsia"/>
+        </w:rPr>
+        <w:t>id</w:t>
+      </w:r>
+      <w:r>
+        <w:rPr>
+          <w:rFonts w:hint="eastAsia"/>
+        </w:rPr>
+        <w:t>，例如这里我们修改为</w:t>
+      </w:r>
+      <w:r>
+        <w:t>&lt;section i</w:t>
+      </w:r>
+      <w:r>
+        <w:t>d="</w:t>
+      </w:r>
+      <w:r>
+        <w:t>program</w:t>
+      </w:r>
+      <w:r>
+        <w:t>"</w:t>
+      </w:r>
+      <w:r>
+        <w:t>&gt;</w:t>
+      </w:r>
+      <w:r>
+        <w:rPr>
+          <w:rFonts w:hint="eastAsia"/>
+        </w:rPr>
+        <w:t>，通过修改这里可以指定整个模块的</w:t>
+      </w:r>
+      <w:r>
+        <w:rPr>
+          <w:rFonts w:hint="eastAsia"/>
+        </w:rPr>
+        <w:t>id</w:t>
+      </w:r>
+      <w:r>
+        <w:rPr>
+          <w:rFonts w:hint="eastAsia"/>
+        </w:rPr>
+        <w:t>选择器。由于最顶部的导航栏中是根据</w:t>
+      </w:r>
+      <w:r>
+        <w:rPr>
+          <w:rFonts w:hint="eastAsia"/>
+        </w:rPr>
+        <w:t>id</w:t>
+      </w:r>
+      <w:r>
+        <w:rPr>
+          <w:rFonts w:hint="eastAsia"/>
+        </w:rPr>
+        <w:t>选择器进行跳转的，因此这里的</w:t>
+      </w:r>
+      <w:r>
+        <w:rPr>
+          <w:rFonts w:hint="eastAsia"/>
+        </w:rPr>
+        <w:t>id</w:t>
+      </w:r>
+      <w:r>
+        <w:rPr>
+          <w:rFonts w:hint="eastAsia"/>
+        </w:rPr>
+        <w:t>一定要和</w:t>
+      </w:r>
+      <w:r>
+        <w:rPr>
+          <w:rFonts w:hint="eastAsia"/>
+        </w:rPr>
+        <w:t>h</w:t>
+      </w:r>
+      <w:r>
+        <w:t>eader-home.html</w:t>
+      </w:r>
+      <w:r>
+        <w:rPr>
+          <w:rFonts w:hint="eastAsia"/>
+        </w:rPr>
+        <w:t>中的跳转对应。</w:t>
+      </w:r>
+    </w:p>
+    <w:p>
+      <w:pPr>
+        <w:ind w:firstLineChars="0" w:firstLine="420"/>
+        <w:rPr>
+          <w:rFonts w:hint="eastAsia"/>
+        </w:rPr>
+      </w:pPr>
+    </w:p>
+    <w:p>
+      <w:pPr>
         <w:spacing w:line="240" w:lineRule="auto"/>
         <w:ind w:firstLineChars="0" w:firstLine="0"/>
-        <w:jc w:val="left"/>
-        <w:textAlignment w:val="auto"/>
-      </w:pPr>
-      <w:r>
-        <w:br w:type="page"/>
-      </w:r>
-    </w:p>
-    <w:p>
-      <w:pPr>
-        <w:kinsoku/>
-        <w:autoSpaceDE/>
-        <w:autoSpaceDN/>
-        <w:adjustRightInd/>
-        <w:snapToGrid/>
+        <w:jc w:val="center"/>
+      </w:pPr>
+      <w:r>
+        <w:drawing>
+          <wp:inline distT="0" distB="0" distL="0" distR="0" wp14:anchorId="35AF5F71" wp14:editId="23ED2F7E">
+            <wp:extent cx="2829320" cy="562053"/>
+            <wp:effectExtent l="0" t="0" r="9525" b="9525"/>
+            <wp:docPr id="1" name="图片 1"/>
+            <wp:cNvGraphicFramePr>
+              <a:graphicFrameLocks xmlns:a="http://schemas.openxmlformats.org/drawingml/2006/main" noChangeAspect="1"/>
+            </wp:cNvGraphicFramePr>
+            <a:graphic xmlns:a="http://schemas.openxmlformats.org/drawingml/2006/main">
+              <a:graphicData uri="http://schemas.openxmlformats.org/drawingml/2006/picture">
+                <pic:pic xmlns:pic="http://schemas.openxmlformats.org/drawingml/2006/picture">
+                  <pic:nvPicPr>
+                    <pic:cNvPr id="1" name=""/>
+                    <pic:cNvPicPr/>
+                  </pic:nvPicPr>
+                  <pic:blipFill>
+                    <a:blip r:embed="rId23"/>
+                    <a:stretch>
+                      <a:fillRect/>
+                    </a:stretch>
+                  </pic:blipFill>
+                  <pic:spPr>
+                    <a:xfrm>
+                      <a:off x="0" y="0"/>
+                      <a:ext cx="2829320" cy="562053"/>
+                    </a:xfrm>
+                    <a:prstGeom prst="rect">
+                      <a:avLst/>
+                    </a:prstGeom>
+                  </pic:spPr>
+                </pic:pic>
+              </a:graphicData>
+            </a:graphic>
+          </wp:inline>
+        </w:drawing>
+      </w:r>
+    </w:p>
+    <w:p>
+      <w:pPr>
         <w:spacing w:line="240" w:lineRule="auto"/>
         <w:ind w:firstLineChars="0" w:firstLine="0"/>
-        <w:jc w:val="left"/>
-        <w:textAlignment w:val="auto"/>
-        <w:rPr>
-          <w:rFonts w:ascii="宋体" w:eastAsia="黑体" w:hAnsi="宋体" w:cs="宋体"/>
-          <w:b/>
-          <w:bCs/>
-          <w:spacing w:val="-18"/>
-          <w:kern w:val="44"/>
-          <w:sz w:val="32"/>
-          <w:szCs w:val="28"/>
-        </w:rPr>
-      </w:pPr>
-      <w:r>
-        <w:rPr>
-          <w:rFonts w:ascii="宋体" w:eastAsia="黑体" w:hAnsi="宋体" w:cs="宋体"/>
-          <w:b/>
-          <w:bCs/>
-          <w:spacing w:val="-18"/>
-          <w:kern w:val="44"/>
-          <w:sz w:val="32"/>
-          <w:szCs w:val="28"/>
-        </w:rPr>
+        <w:rPr>
+          <w:rFonts w:hint="eastAsia"/>
+        </w:rPr>
+      </w:pPr>
+      <w:r>
+        <w:tab/>
+      </w:r>
+    </w:p>
+    <w:p>
+      <w:pPr>
+        <w:ind w:firstLine="480"/>
+      </w:pPr>
+      <w:r>
+        <w:rPr>
+          <w:rFonts w:hint="eastAsia"/>
+        </w:rPr>
+        <w:t>进入</w:t>
+      </w:r>
+      <w:r>
+        <w:rPr>
+          <w:rFonts w:hint="eastAsia"/>
+        </w:rPr>
+        <w:t>header</w:t>
+      </w:r>
+      <w:r>
+        <w:t>-home.html</w:t>
+      </w:r>
+      <w:r>
+        <w:rPr>
+          <w:rFonts w:hint="eastAsia"/>
+        </w:rPr>
+        <w:t>为导航栏增加</w:t>
+      </w:r>
+      <w:r>
+        <w:rPr>
+          <w:rFonts w:hint="eastAsia"/>
+        </w:rPr>
+        <w:t>program</w:t>
+      </w:r>
+      <w:r>
+        <w:rPr>
+          <w:rFonts w:hint="eastAsia"/>
+        </w:rPr>
+        <w:t>的跳转。</w:t>
+      </w:r>
+      <w:r>
+        <w:rPr>
+          <w:rFonts w:hint="eastAsia"/>
+        </w:rPr>
+        <w:t>找到</w:t>
+      </w:r>
+      <w:r>
+        <w:t>&lt;div class="collapse navbar-collapse" id="bs-example-navbar-collapse-1"&gt;</w:t>
+      </w:r>
+      <w:r>
+        <w:rPr>
+          <w:rFonts w:hint="eastAsia"/>
+        </w:rPr>
+        <w:t>该标签对应的</w:t>
+      </w:r>
+      <w:r>
+        <w:rPr>
+          <w:rFonts w:hint="eastAsia"/>
+        </w:rPr>
+        <w:t>div</w:t>
+      </w:r>
+      <w:r>
+        <w:rPr>
+          <w:rFonts w:hint="eastAsia"/>
+        </w:rPr>
+        <w:t>，在该盒子中添加一个</w:t>
+      </w:r>
+      <w:r>
+        <w:rPr>
+          <w:rFonts w:hint="eastAsia"/>
+        </w:rPr>
+        <w:t>li</w:t>
+      </w:r>
+      <w:r>
+        <w:rPr>
+          <w:rFonts w:hint="eastAsia"/>
+        </w:rPr>
+        <w:t>标签，直接复制其他相同的单元即可。</w:t>
+      </w:r>
+    </w:p>
+    <w:p>
+      <w:pPr>
+        <w:ind w:firstLine="480"/>
+      </w:pPr>
+      <w:r>
+        <w:rPr>
+          <w:rFonts w:hint="eastAsia"/>
+        </w:rPr>
+        <w:t>修改跳转的</w:t>
+      </w:r>
+      <w:r>
+        <w:rPr>
+          <w:rFonts w:hint="eastAsia"/>
+        </w:rPr>
+        <w:t>href</w:t>
+      </w:r>
+      <w:r>
+        <w:rPr>
+          <w:rFonts w:hint="eastAsia"/>
+        </w:rPr>
+        <w:t>，</w:t>
+      </w:r>
+      <w:r>
+        <w:t>"</w:t>
+      </w:r>
+      <w:r>
+        <w:rPr>
+          <w:rFonts w:hint="eastAsia"/>
+        </w:rPr>
+        <w:t>#</w:t>
+      </w:r>
+      <w:r>
+        <w:t xml:space="preserve"> </w:t>
+      </w:r>
+      <w:r>
+        <w:t>"</w:t>
+      </w:r>
+      <w:r>
+        <w:t>+</w:t>
+      </w:r>
+      <w:r>
+        <w:t xml:space="preserve"> </w:t>
+      </w:r>
+      <w:r>
+        <w:t>"</w:t>
+      </w:r>
+      <w:r>
+        <w:rPr>
+          <w:rFonts w:hint="eastAsia"/>
+        </w:rPr>
+        <w:t>id</w:t>
+      </w:r>
+      <w:r>
+        <w:t xml:space="preserve"> </w:t>
+      </w:r>
+      <w:r>
+        <w:t>"</w:t>
+      </w:r>
+      <w:r>
+        <w:rPr>
+          <w:rFonts w:hint="eastAsia"/>
+        </w:rPr>
+        <w:t>，例如上文中</w:t>
+      </w:r>
+      <w:r>
+        <w:t>section i</w:t>
+      </w:r>
+      <w:r>
+        <w:t>d="</w:t>
+      </w:r>
+      <w:r>
+        <w:t>program</w:t>
+      </w:r>
+      <w:r>
+        <w:t>"</w:t>
+      </w:r>
+      <w:r>
+        <w:rPr>
+          <w:rFonts w:hint="eastAsia"/>
+        </w:rPr>
+        <w:t>，这里添加的跳转为</w:t>
+      </w:r>
+      <w:r>
+        <w:t>&lt;a class="page-scroll" href="#program"&gt;</w:t>
+      </w:r>
+      <w:r>
+        <w:t xml:space="preserve"> </w:t>
+      </w:r>
+      <w:r>
+        <w:t>&lt;/a&gt;</w:t>
+      </w:r>
+      <w:r>
+        <w:rPr>
+          <w:rFonts w:hint="eastAsia"/>
+        </w:rPr>
+        <w:t>，该段内容通过</w:t>
+      </w:r>
+      <w:r>
+        <w:rPr>
+          <w:rFonts w:hint="eastAsia"/>
+        </w:rPr>
+        <w:t>id</w:t>
+      </w:r>
+      <w:r>
+        <w:rPr>
+          <w:rFonts w:hint="eastAsia"/>
+        </w:rPr>
+        <w:t>选择器进行跳转到指定的模块。</w:t>
+      </w:r>
+    </w:p>
+    <w:p>
+      <w:pPr>
+        <w:ind w:firstLine="480"/>
+        <w:rPr>
+          <w:rFonts w:hint="eastAsia"/>
+        </w:rPr>
+      </w:pPr>
+    </w:p>
+    <w:p>
+      <w:pPr>
+        <w:spacing w:line="240" w:lineRule="auto"/>
+        <w:ind w:firstLineChars="0"/>
+        <w:jc w:val="center"/>
+      </w:pPr>
+      <w:r>
+        <w:drawing>
+          <wp:inline distT="0" distB="0" distL="0" distR="0" wp14:anchorId="3604D561" wp14:editId="727AC845">
+            <wp:extent cx="4096322" cy="552527"/>
+            <wp:effectExtent l="0" t="0" r="0" b="0"/>
+            <wp:docPr id="5" name="图片 5"/>
+            <wp:cNvGraphicFramePr>
+              <a:graphicFrameLocks xmlns:a="http://schemas.openxmlformats.org/drawingml/2006/main" noChangeAspect="1"/>
+            </wp:cNvGraphicFramePr>
+            <a:graphic xmlns:a="http://schemas.openxmlformats.org/drawingml/2006/main">
+              <a:graphicData uri="http://schemas.openxmlformats.org/drawingml/2006/picture">
+                <pic:pic xmlns:pic="http://schemas.openxmlformats.org/drawingml/2006/picture">
+                  <pic:nvPicPr>
+                    <pic:cNvPr id="1" name=""/>
+                    <pic:cNvPicPr/>
+                  </pic:nvPicPr>
+                  <pic:blipFill>
+                    <a:blip r:embed="rId24"/>
+                    <a:stretch>
+                      <a:fillRect/>
+                    </a:stretch>
+                  </pic:blipFill>
+                  <pic:spPr>
+                    <a:xfrm>
+                      <a:off x="0" y="0"/>
+                      <a:ext cx="4096322" cy="552527"/>
+                    </a:xfrm>
+                    <a:prstGeom prst="rect">
+                      <a:avLst/>
+                    </a:prstGeom>
+                  </pic:spPr>
+                </pic:pic>
+              </a:graphicData>
+            </a:graphic>
+          </wp:inline>
+        </w:drawing>
+      </w:r>
+    </w:p>
+    <w:p>
+      <w:pPr>
+        <w:spacing w:line="240" w:lineRule="auto"/>
+        <w:ind w:firstLineChars="0" w:firstLine="420"/>
+      </w:pPr>
+    </w:p>
+    <w:p>
+      <w:pPr>
+        <w:ind w:firstLine="480"/>
+      </w:pPr>
+      <w:r>
+        <w:rPr>
+          <w:rFonts w:hint="eastAsia"/>
+        </w:rPr>
+        <w:t>修改好指定的内容后进入</w:t>
+      </w:r>
+      <w:r>
+        <w:t>/_layouts/2017home.html</w:t>
+      </w:r>
+      <w:r>
+        <w:rPr>
+          <w:rFonts w:hint="eastAsia"/>
+        </w:rPr>
+        <w:t>中，将对应的文件添加</w:t>
+      </w:r>
+      <w:r>
+        <w:rPr>
+          <w:rFonts w:hint="eastAsia"/>
+        </w:rPr>
+        <w:t>include</w:t>
+      </w:r>
+      <w:r>
+        <w:rPr>
+          <w:rFonts w:hint="eastAsia"/>
+        </w:rPr>
+        <w:t>。否则该模块将无法被成功调用。调用格式为</w:t>
+      </w:r>
+      <w:r>
+        <w:t>{% include 2017_data/program.html %}</w:t>
+      </w:r>
+      <w:r>
+        <w:rPr>
+          <w:rFonts w:hint="eastAsia"/>
+        </w:rPr>
+        <w:t>，我们已经在对应的部分添加了中文注释。</w:t>
+      </w:r>
+    </w:p>
+    <w:p>
+      <w:pPr>
+        <w:spacing w:line="240" w:lineRule="auto"/>
+        <w:ind w:firstLine="480"/>
+      </w:pPr>
+    </w:p>
+    <w:p>
+      <w:pPr>
+        <w:spacing w:line="240" w:lineRule="auto"/>
+        <w:ind w:firstLineChars="83" w:firstLine="199"/>
+        <w:jc w:val="center"/>
+      </w:pPr>
+      <w:r>
         <w:lastRenderedPageBreak/>
-        <w:br w:type="page"/>
-      </w:r>
-    </w:p>
-    <w:p>
-      <w:pPr>
-        <w:kinsoku/>
-        <w:autoSpaceDE/>
-        <w:autoSpaceDN/>
-        <w:adjustRightInd/>
-        <w:snapToGrid/>
+        <w:drawing>
+          <wp:inline distT="0" distB="0" distL="0" distR="0" wp14:anchorId="576479A8" wp14:editId="449C01A4">
+            <wp:extent cx="3248478" cy="2238687"/>
+            <wp:effectExtent l="0" t="0" r="9525" b="9525"/>
+            <wp:docPr id="7" name="图片 7"/>
+            <wp:cNvGraphicFramePr>
+              <a:graphicFrameLocks xmlns:a="http://schemas.openxmlformats.org/drawingml/2006/main" noChangeAspect="1"/>
+            </wp:cNvGraphicFramePr>
+            <a:graphic xmlns:a="http://schemas.openxmlformats.org/drawingml/2006/main">
+              <a:graphicData uri="http://schemas.openxmlformats.org/drawingml/2006/picture">
+                <pic:pic xmlns:pic="http://schemas.openxmlformats.org/drawingml/2006/picture">
+                  <pic:nvPicPr>
+                    <pic:cNvPr id="1" name=""/>
+                    <pic:cNvPicPr/>
+                  </pic:nvPicPr>
+                  <pic:blipFill>
+                    <a:blip r:embed="rId25"/>
+                    <a:stretch>
+                      <a:fillRect/>
+                    </a:stretch>
+                  </pic:blipFill>
+                  <pic:spPr>
+                    <a:xfrm>
+                      <a:off x="0" y="0"/>
+                      <a:ext cx="3248478" cy="2238687"/>
+                    </a:xfrm>
+                    <a:prstGeom prst="rect">
+                      <a:avLst/>
+                    </a:prstGeom>
+                  </pic:spPr>
+                </pic:pic>
+              </a:graphicData>
+            </a:graphic>
+          </wp:inline>
+        </w:drawing>
+      </w:r>
+    </w:p>
+    <w:p>
+      <w:pPr>
+        <w:spacing w:line="240" w:lineRule="auto"/>
+        <w:ind w:firstLine="480"/>
+      </w:pPr>
+    </w:p>
+    <w:p>
+      <w:pPr>
+        <w:ind w:firstLine="480"/>
+      </w:pPr>
+      <w:r>
+        <w:rPr>
+          <w:rFonts w:hint="eastAsia"/>
+        </w:rPr>
+        <w:t>添加好后在网站上浏览是否达成预期效果。</w:t>
+      </w:r>
+    </w:p>
+    <w:p>
+      <w:pPr>
+        <w:ind w:firstLine="480"/>
+      </w:pPr>
+    </w:p>
+    <w:p>
+      <w:pPr>
+        <w:ind w:firstLine="480"/>
+      </w:pPr>
+    </w:p>
+    <w:p>
+      <w:pPr>
+        <w:pStyle w:val="a1"/>
+      </w:pPr>
+      <w:r>
+        <w:rPr>
+          <w:rFonts w:hint="eastAsia"/>
+        </w:rPr>
+        <w:t>修改内容</w:t>
+      </w:r>
+    </w:p>
+    <w:p>
+      <w:pPr>
+        <w:pStyle w:val="a2"/>
+        <w:spacing w:before="240" w:after="240"/>
+      </w:pPr>
+      <w:r>
+        <w:rPr>
+          <w:rFonts w:hint="eastAsia"/>
+        </w:rPr>
+        <w:t>修改顶部背景图片</w:t>
+      </w:r>
+    </w:p>
+    <w:p>
+      <w:pPr>
+        <w:ind w:firstLine="480"/>
+      </w:pPr>
+      <w:r>
+        <w:rPr>
+          <w:rFonts w:hint="eastAsia"/>
+        </w:rPr>
+        <w:t>顶部背景图片在项目中是直接用</w:t>
+      </w:r>
+      <w:r>
+        <w:rPr>
+          <w:rFonts w:hint="eastAsia"/>
+        </w:rPr>
+        <w:t>css</w:t>
+      </w:r>
+      <w:r>
+        <w:rPr>
+          <w:rFonts w:hint="eastAsia"/>
+        </w:rPr>
+        <w:t>写入的，因此要修改该图片只需要修改</w:t>
+      </w:r>
+      <w:r>
+        <w:rPr>
+          <w:rFonts w:hint="eastAsia"/>
+        </w:rPr>
+        <w:t>css</w:t>
+      </w:r>
+      <w:r>
+        <w:rPr>
+          <w:rFonts w:hint="eastAsia"/>
+        </w:rPr>
+        <w:t>部分的内容即可。</w:t>
+      </w:r>
+    </w:p>
+    <w:p>
+      <w:pPr>
+        <w:spacing w:line="240" w:lineRule="auto"/>
         <w:ind w:firstLineChars="0" w:firstLine="0"/>
-        <w:textAlignment w:val="auto"/>
-        <w:rPr>
-          <w:rFonts w:ascii="宋体" w:eastAsia="黑体" w:hAnsi="宋体" w:cs="宋体"/>
-          <w:b/>
-          <w:bCs/>
-          <w:spacing w:val="-18"/>
-          <w:kern w:val="44"/>
-          <w:sz w:val="32"/>
-          <w:szCs w:val="28"/>
-        </w:rPr>
-      </w:pPr>
-    </w:p>
-    <w:p>
-      <w:pPr>
-        <w:pStyle w:val="a0"/>
-      </w:pPr>
-      <w:bookmarkStart w:id="4" w:name="_Toc126539178"/>
-      <w:r>
-        <w:rPr>
-          <w:rFonts w:hint="eastAsia"/>
-        </w:rPr>
-        <w:t>总结和展望</w:t>
-      </w:r>
-      <w:bookmarkEnd w:id="4"/>
+      </w:pPr>
+    </w:p>
+    <w:p>
+      <w:pPr>
+        <w:spacing w:line="240" w:lineRule="auto"/>
+        <w:ind w:firstLineChars="0" w:firstLine="0"/>
+      </w:pPr>
+      <w:r>
+        <w:drawing>
+          <wp:inline distT="0" distB="0" distL="0" distR="0" wp14:anchorId="010B3A92" wp14:editId="2CA4D932">
+            <wp:extent cx="5274310" cy="2255520"/>
+            <wp:effectExtent l="0" t="0" r="2540" b="0"/>
+            <wp:docPr id="9" name="图片 9"/>
+            <wp:cNvGraphicFramePr>
+              <a:graphicFrameLocks xmlns:a="http://schemas.openxmlformats.org/drawingml/2006/main" noChangeAspect="1"/>
+            </wp:cNvGraphicFramePr>
+            <a:graphic xmlns:a="http://schemas.openxmlformats.org/drawingml/2006/main">
+              <a:graphicData uri="http://schemas.openxmlformats.org/drawingml/2006/picture">
+                <pic:pic xmlns:pic="http://schemas.openxmlformats.org/drawingml/2006/picture">
+                  <pic:nvPicPr>
+                    <pic:cNvPr id="1" name=""/>
+                    <pic:cNvPicPr/>
+                  </pic:nvPicPr>
+                  <pic:blipFill>
+                    <a:blip r:embed="rId26"/>
+                    <a:stretch>
+                      <a:fillRect/>
+                    </a:stretch>
+                  </pic:blipFill>
+                  <pic:spPr>
+                    <a:xfrm>
+                      <a:off x="0" y="0"/>
+                      <a:ext cx="5274310" cy="2255520"/>
+                    </a:xfrm>
+                    <a:prstGeom prst="rect">
+                      <a:avLst/>
+                    </a:prstGeom>
+                  </pic:spPr>
+                </pic:pic>
+              </a:graphicData>
+            </a:graphic>
+          </wp:inline>
+        </w:drawing>
+      </w:r>
+    </w:p>
+    <w:p>
+      <w:pPr>
+        <w:spacing w:line="240" w:lineRule="auto"/>
+        <w:ind w:firstLineChars="0" w:firstLine="0"/>
+      </w:pPr>
     </w:p>
     <w:p>
       <w:pPr>
         <w:ind w:firstLine="480"/>
-      </w:pPr>
-      <w:r>
-        <w:br w:type="page"/>
-      </w:r>
-    </w:p>
-    <w:p>
-      <w:pPr>
-        <w:spacing w:before="320" w:line="219" w:lineRule="auto"/>
-        <w:ind w:left="61" w:firstLine="524"/>
-        <w:rPr>
-          <w:rFonts w:ascii="宋体" w:hAnsi="宋体" w:cs="宋体"/>
-          <w:sz w:val="28"/>
-          <w:szCs w:val="28"/>
-        </w:rPr>
-      </w:pPr>
-      <w:r>
-        <w:rPr>
-          <w:rFonts w:ascii="宋体" w:hAnsi="宋体" w:cs="宋体"/>
-          <w:spacing w:val="-18"/>
-          <w:sz w:val="28"/>
-          <w:szCs w:val="28"/>
+        <w:rPr>
+          <w:rFonts w:hint="eastAsia"/>
+        </w:rPr>
+      </w:pPr>
+      <w:r>
+        <w:rPr>
+          <w:rFonts w:hint="eastAsia"/>
+        </w:rPr>
+        <w:t>首先需要将</w:t>
+      </w:r>
+      <w:r>
+        <w:rPr>
+          <w:rFonts w:hint="eastAsia"/>
+        </w:rPr>
+        <w:t>图片文件放在</w:t>
+      </w:r>
+      <w:r>
+        <w:rPr>
+          <w:rFonts w:hint="eastAsia"/>
+        </w:rPr>
+        <w:t>/</w:t>
+      </w:r>
+      <w:r>
+        <w:t>css/2016_style/img/</w:t>
+      </w:r>
+      <w:r>
+        <w:rPr>
+          <w:rFonts w:hint="eastAsia"/>
+        </w:rPr>
+        <w:t>下。</w:t>
+      </w:r>
+    </w:p>
+    <w:p>
+      <w:pPr>
+        <w:ind w:firstLine="480"/>
+      </w:pPr>
+      <w:r>
+        <w:rPr>
+          <w:rFonts w:hint="eastAsia"/>
+        </w:rPr>
+        <w:t>找到</w:t>
+      </w:r>
+      <w:r>
+        <w:rPr>
+          <w:rFonts w:hint="eastAsia"/>
+        </w:rPr>
+        <w:t>/</w:t>
+      </w:r>
+      <w:r>
+        <w:t>_includes/2016_css/agency.css</w:t>
+      </w:r>
+      <w:r>
+        <w:rPr>
+          <w:rFonts w:hint="eastAsia"/>
+        </w:rPr>
+        <w:t>文件，找到对</w:t>
+      </w:r>
+      <w:r>
+        <w:rPr>
+          <w:rFonts w:hint="eastAsia"/>
+        </w:rPr>
+        <w:t>header</w:t>
+      </w:r>
+      <w:r>
+        <w:rPr>
+          <w:rFonts w:hint="eastAsia"/>
+        </w:rPr>
+        <w:t>部分编写</w:t>
+      </w:r>
+      <w:r>
+        <w:rPr>
+          <w:rFonts w:hint="eastAsia"/>
+        </w:rPr>
+        <w:t>css</w:t>
+      </w:r>
+      <w:r>
+        <w:rPr>
+          <w:rFonts w:hint="eastAsia"/>
+        </w:rPr>
+        <w:t>格式的部分，修改属性</w:t>
+      </w:r>
+      <w:r>
+        <w:rPr>
+          <w:rFonts w:hint="eastAsia"/>
+        </w:rPr>
+        <w:t>back</w:t>
+      </w:r>
+      <w:r>
+        <w:t>ground-image</w:t>
+      </w:r>
+      <w:r>
+        <w:rPr>
+          <w:rFonts w:hint="eastAsia"/>
+        </w:rPr>
+        <w:t>即可，当前的项目是使用</w:t>
+      </w:r>
+      <w:r>
+        <w:rPr>
+          <w:rFonts w:hint="eastAsia"/>
+        </w:rPr>
+        <w:t>url</w:t>
+      </w:r>
+      <w:r>
+        <w:rPr>
+          <w:rFonts w:hint="eastAsia"/>
+        </w:rPr>
+        <w:t>通过路径</w:t>
+      </w:r>
+      <w:r>
+        <w:rPr>
+          <w:rFonts w:hint="eastAsia"/>
+        </w:rPr>
+        <w:t>进行索引的。</w:t>
+      </w:r>
+      <w:r>
+        <w:rPr>
+          <w:rFonts w:hint="eastAsia"/>
+        </w:rPr>
+        <w:t>原始的项目中使用</w:t>
+      </w:r>
+      <w:r>
+        <w:t>sitemap</w:t>
+      </w:r>
+      <w:r>
+        <w:rPr>
+          <w:rFonts w:hint="eastAsia"/>
+        </w:rPr>
+        <w:t>，相当是读取变量的方式（个人理解）进行索引的。</w:t>
+      </w:r>
+    </w:p>
+    <w:p>
+      <w:pPr>
+        <w:ind w:firstLine="480"/>
+      </w:pPr>
+      <w:r>
+        <w:rPr>
+          <w:rFonts w:hint="eastAsia"/>
         </w:rPr>
         <w:lastRenderedPageBreak/>
-        <w:t>附</w:t>
-      </w:r>
-      <w:r>
-        <w:rPr>
-          <w:rFonts w:ascii="宋体" w:hAnsi="宋体" w:cs="宋体"/>
-          <w:spacing w:val="-17"/>
-          <w:sz w:val="28"/>
-          <w:szCs w:val="28"/>
-        </w:rPr>
-        <w:t xml:space="preserve">件 </w:t>
-      </w:r>
-      <w:r>
-        <w:rPr>
-          <w:rFonts w:eastAsia="Times New Roman" w:cs="Times New Roman"/>
-          <w:spacing w:val="-17"/>
-          <w:sz w:val="28"/>
-          <w:szCs w:val="28"/>
-        </w:rPr>
-        <w:t xml:space="preserve">5 </w:t>
-      </w:r>
-      <w:r>
-        <w:rPr>
-          <w:rFonts w:ascii="宋体" w:hAnsi="宋体" w:cs="宋体"/>
-          <w:spacing w:val="-17"/>
-          <w:sz w:val="28"/>
-          <w:szCs w:val="28"/>
-        </w:rPr>
-        <w:t>：页眉式样</w:t>
-      </w:r>
-    </w:p>
-    <w:p>
-      <w:pPr>
-        <w:spacing w:before="170" w:line="228" w:lineRule="auto"/>
-        <w:ind w:left="3555" w:firstLine="450"/>
-        <w:rPr>
-          <w:rFonts w:ascii="宋体" w:hAnsi="宋体" w:cs="宋体"/>
-          <w:sz w:val="20"/>
-          <w:szCs w:val="20"/>
-        </w:rPr>
-      </w:pPr>
-      <w:r>
-        <w:rPr>
-          <w:rFonts w:ascii="宋体" w:hAnsi="宋体" w:cs="宋体"/>
-          <w:spacing w:val="25"/>
-          <w:sz w:val="20"/>
-          <w:szCs w:val="20"/>
-        </w:rPr>
-        <w:t>(</w:t>
-      </w:r>
-      <w:r>
-        <w:rPr>
-          <w:rFonts w:ascii="宋体" w:hAnsi="宋体" w:cs="宋体"/>
-          <w:spacing w:val="21"/>
-          <w:sz w:val="20"/>
-          <w:szCs w:val="20"/>
-        </w:rPr>
-        <w:t>双面印制)</w:t>
-      </w:r>
-    </w:p>
-    <w:p>
-      <w:pPr>
-        <w:spacing w:line="23" w:lineRule="exact"/>
+        <w:t>该</w:t>
+      </w:r>
+      <w:r>
+        <w:rPr>
+          <w:rFonts w:hint="eastAsia"/>
+        </w:rPr>
+        <w:t>css</w:t>
+      </w:r>
+      <w:r>
+        <w:rPr>
+          <w:rFonts w:hint="eastAsia"/>
+        </w:rPr>
+        <w:t>部分还设置了该部分的其他</w:t>
+      </w:r>
+      <w:r>
+        <w:rPr>
+          <w:rFonts w:hint="eastAsia"/>
+        </w:rPr>
+        <w:t>css</w:t>
+      </w:r>
+      <w:r>
+        <w:rPr>
+          <w:rFonts w:hint="eastAsia"/>
+        </w:rPr>
+        <w:t>格式，例如</w:t>
+      </w:r>
+      <w:r>
+        <w:rPr>
+          <w:rFonts w:hint="eastAsia"/>
+        </w:rPr>
+        <w:t>h</w:t>
+      </w:r>
+      <w:r>
+        <w:t>etght, background-position</w:t>
+      </w:r>
+      <w:r>
+        <w:rPr>
+          <w:rFonts w:hint="eastAsia"/>
+        </w:rPr>
+        <w:t>等等。目前对于图片的大小设置是固定到了</w:t>
+      </w:r>
+      <w:r>
+        <w:t>400px</w:t>
+      </w:r>
+      <w:r>
+        <w:rPr>
+          <w:rFonts w:hint="eastAsia"/>
+        </w:rPr>
+        <w:t>，这样存在一定的问题，可以通过设置百分比的方式设置？</w:t>
+      </w:r>
+      <w:r>
+        <w:rPr>
+          <w:rFonts w:hint="eastAsia"/>
+        </w:rPr>
+        <w:t>可以通过设置</w:t>
+      </w:r>
+      <w:r>
+        <w:rPr>
+          <w:rFonts w:hint="eastAsia"/>
+        </w:rPr>
+        <w:t>flex</w:t>
+      </w:r>
+      <w:r>
+        <w:rPr>
+          <w:rFonts w:hint="eastAsia"/>
+        </w:rPr>
+        <w:t>的方式进行动态调整？</w:t>
+      </w:r>
+    </w:p>
+    <w:p>
+      <w:pPr>
         <w:ind w:firstLine="480"/>
-      </w:pPr>
-    </w:p>
-    <w:p>
-      <w:pPr>
-        <w:ind w:firstLine="480"/>
-        <w:sectPr>
-          <w:headerReference w:type="default" r:id="rId21"/>
-          <w:endnotePr>
-            <w:numFmt w:val="decimal"/>
-          </w:endnotePr>
-          <w:pgSz w:w="11906" w:h="16839"/>
-          <w:pgMar w:top="2007" w:right="1785" w:bottom="0" w:left="1785" w:header="1731" w:footer="0" w:gutter="0"/>
-          <w:cols w:space="720" w:equalWidth="0">
-            <w:col w:w="8335" w:space="0"/>
-          </w:cols>
-        </w:sectPr>
-      </w:pPr>
-    </w:p>
-    <w:p>
-      <w:pPr>
-        <w:spacing w:before="41" w:line="228" w:lineRule="auto"/>
-        <w:ind w:left="1507" w:firstLine="416"/>
-        <w:rPr>
-          <w:rFonts w:ascii="宋体" w:hAnsi="宋体" w:cs="宋体"/>
-          <w:sz w:val="20"/>
-          <w:szCs w:val="20"/>
-        </w:rPr>
-      </w:pPr>
-      <w:r>
-        <w:rPr>
-          <w:rFonts w:ascii="宋体" w:hAnsi="宋体" w:cs="宋体"/>
-          <w:spacing w:val="8"/>
-          <w:sz w:val="20"/>
-          <w:szCs w:val="20"/>
-        </w:rPr>
-        <w:t>奇数页式</w:t>
-      </w:r>
-      <w:r>
-        <w:rPr>
-          <w:rFonts w:ascii="宋体" w:hAnsi="宋体" w:cs="宋体"/>
-          <w:spacing w:val="7"/>
-          <w:sz w:val="20"/>
-          <w:szCs w:val="20"/>
-        </w:rPr>
-        <w:t>样</w:t>
-      </w:r>
-    </w:p>
-    <w:p>
-      <w:pPr>
-        <w:spacing w:line="140" w:lineRule="auto"/>
-        <w:ind w:firstLine="40"/>
-        <w:rPr>
-          <w:sz w:val="2"/>
-        </w:rPr>
-      </w:pPr>
-    </w:p>
-    <w:tbl>
-      <w:tblPr>
-        <w:tblStyle w:val="TableNormal"/>
-        <w:tblW w:w="3574" w:type="dxa"/>
-        <w:tblInd w:w="235" w:type="dxa"/>
-        <w:tblBorders>
-          <w:top w:val="single" w:sz="2" w:space="0" w:color="000000"/>
-          <w:left w:val="single" w:sz="2" w:space="0" w:color="000000"/>
-          <w:bottom w:val="single" w:sz="2" w:space="0" w:color="000000"/>
-          <w:right w:val="single" w:sz="2" w:space="0" w:color="000000"/>
-        </w:tblBorders>
-        <w:tblLayout w:type="fixed"/>
-        <w:tblLook w:val="04A0" w:firstRow="1" w:lastRow="0" w:firstColumn="1" w:lastColumn="0" w:noHBand="0" w:noVBand="1"/>
-      </w:tblPr>
-      <w:tblGrid>
-        <w:gridCol w:w="3574"/>
-      </w:tblGrid>
-      <w:tr>
-        <w:trPr>
-          <w:trHeight w:val="5043"/>
-        </w:trPr>
-        <w:tc>
-          <w:tcPr>
-            <w:tcW w:w="3574" w:type="dxa"/>
-          </w:tcPr>
-          <w:p>
-            <w:pPr>
-              <w:spacing w:line="302" w:lineRule="auto"/>
-              <w:ind w:firstLine="480"/>
-            </w:pPr>
-            <w:r>
-              <w:pict w14:anchorId="3C0E0D38">
-                <v:shape id="_x0000_s1028" style="position:absolute;left:0;text-align:left;margin-left:-166.65pt;margin-top:31.45pt;width:154.15pt;height:1pt;z-index:251663360;mso-position-horizontal-relative:right-margin-area;mso-position-vertical-relative:top-margin-area" coordsize="3082,20" path="m,9r3082,e" filled="f" strokeweight=".96pt">
-                  <v:stroke miterlimit="2" joinstyle="bevel"/>
-                </v:shape>
-              </w:pict>
-            </w:r>
-          </w:p>
-          <w:p>
-            <w:pPr>
-              <w:spacing w:before="65" w:line="228" w:lineRule="auto"/>
-              <w:ind w:left="989" w:firstLine="418"/>
-              <w:rPr>
-                <w:rFonts w:ascii="宋体" w:hAnsi="宋体" w:cs="宋体"/>
-                <w:sz w:val="20"/>
-                <w:szCs w:val="20"/>
-              </w:rPr>
-            </w:pPr>
-            <w:r>
-              <w:rPr>
-                <w:rFonts w:ascii="宋体" w:hAnsi="宋体" w:cs="宋体"/>
-                <w:spacing w:val="9"/>
-                <w:sz w:val="20"/>
-                <w:szCs w:val="20"/>
-              </w:rPr>
-              <w:t>中</w:t>
-            </w:r>
-            <w:r>
-              <w:rPr>
-                <w:rFonts w:ascii="宋体" w:hAnsi="宋体" w:cs="宋体"/>
-                <w:spacing w:val="7"/>
-                <w:sz w:val="20"/>
-                <w:szCs w:val="20"/>
-              </w:rPr>
-              <w:t>国地质大学□   1</w:t>
-            </w:r>
-          </w:p>
-        </w:tc>
-      </w:tr>
-    </w:tbl>
-    <w:p>
-      <w:pPr>
-        <w:spacing w:line="14" w:lineRule="auto"/>
-        <w:ind w:firstLine="40"/>
-        <w:rPr>
-          <w:sz w:val="2"/>
-        </w:rPr>
-      </w:pPr>
-    </w:p>
-    <w:p>
-      <w:pPr>
-        <w:spacing w:line="14" w:lineRule="auto"/>
-        <w:ind w:firstLine="40"/>
-        <w:rPr>
-          <w:sz w:val="2"/>
-        </w:rPr>
-      </w:pPr>
-      <w:r>
-        <w:rPr>
-          <w:rFonts w:ascii="Arial" w:eastAsia="Arial" w:hAnsi="Arial"/>
-          <w:sz w:val="2"/>
-          <w:szCs w:val="2"/>
-        </w:rPr>
-        <w:br w:type="column"/>
-      </w:r>
-    </w:p>
-    <w:p>
-      <w:pPr>
-        <w:spacing w:before="40" w:line="227" w:lineRule="auto"/>
-        <w:ind w:left="974" w:firstLine="416"/>
-        <w:rPr>
-          <w:rFonts w:ascii="宋体" w:hAnsi="宋体" w:cs="宋体"/>
-          <w:sz w:val="20"/>
-          <w:szCs w:val="20"/>
-        </w:rPr>
-      </w:pPr>
-      <w:r>
-        <w:rPr>
-          <w:rFonts w:ascii="宋体" w:hAnsi="宋体" w:cs="宋体"/>
-          <w:spacing w:val="8"/>
-          <w:sz w:val="20"/>
-          <w:szCs w:val="20"/>
-        </w:rPr>
-        <w:t>偶数页式</w:t>
-      </w:r>
-      <w:r>
-        <w:rPr>
-          <w:rFonts w:ascii="宋体" w:hAnsi="宋体" w:cs="宋体"/>
-          <w:spacing w:val="7"/>
-          <w:sz w:val="20"/>
-          <w:szCs w:val="20"/>
-        </w:rPr>
-        <w:t>样</w:t>
-      </w:r>
-    </w:p>
-    <w:p>
-      <w:pPr>
-        <w:spacing w:line="14" w:lineRule="exact"/>
-        <w:ind w:firstLine="480"/>
-      </w:pPr>
-    </w:p>
-    <w:tbl>
-      <w:tblPr>
-        <w:tblStyle w:val="TableNormal"/>
-        <w:tblW w:w="3687" w:type="dxa"/>
-        <w:tblInd w:w="2" w:type="dxa"/>
-        <w:tblBorders>
-          <w:top w:val="single" w:sz="2" w:space="0" w:color="000000"/>
-          <w:left w:val="single" w:sz="2" w:space="0" w:color="000000"/>
-          <w:bottom w:val="single" w:sz="2" w:space="0" w:color="000000"/>
-          <w:right w:val="single" w:sz="2" w:space="0" w:color="000000"/>
-        </w:tblBorders>
-        <w:tblLayout w:type="fixed"/>
-        <w:tblLook w:val="04A0" w:firstRow="1" w:lastRow="0" w:firstColumn="1" w:lastColumn="0" w:noHBand="0" w:noVBand="1"/>
-      </w:tblPr>
-      <w:tblGrid>
-        <w:gridCol w:w="3687"/>
-      </w:tblGrid>
-      <w:tr>
-        <w:trPr>
-          <w:trHeight w:val="5043"/>
-        </w:trPr>
-        <w:tc>
-          <w:tcPr>
-            <w:tcW w:w="3687" w:type="dxa"/>
-          </w:tcPr>
-          <w:p>
-            <w:pPr>
-              <w:spacing w:line="301" w:lineRule="auto"/>
-              <w:ind w:firstLine="480"/>
-            </w:pPr>
-            <w:r>
-              <w:pict w14:anchorId="021DF1B8">
-                <v:shape id="_x0000_s1027" style="position:absolute;left:0;text-align:left;margin-left:-172.3pt;margin-top:31.9pt;width:160.25pt;height:0;z-index:251662336;mso-position-horizontal-relative:right-margin-area;mso-position-vertical-relative:top-margin-area" coordsize="3206,20" path="m,l3206,e" filled="f" strokeweight=".96pt">
-                  <v:stroke miterlimit="2" joinstyle="bevel"/>
-                </v:shape>
-              </w:pict>
-            </w:r>
-          </w:p>
-          <w:p>
-            <w:pPr>
-              <w:spacing w:before="65" w:line="228" w:lineRule="auto"/>
-              <w:ind w:left="354" w:firstLine="410"/>
-              <w:rPr>
-                <w:rFonts w:ascii="宋体" w:hAnsi="宋体" w:cs="宋体"/>
-                <w:sz w:val="20"/>
-                <w:szCs w:val="20"/>
-              </w:rPr>
-            </w:pPr>
-            <w:r>
-              <w:rPr>
-                <w:rFonts w:ascii="宋体" w:hAnsi="宋体" w:cs="宋体"/>
-                <w:spacing w:val="5"/>
-                <w:sz w:val="20"/>
-                <w:szCs w:val="20"/>
-              </w:rPr>
-              <w:t>2        姓名：题</w:t>
-            </w:r>
-            <w:r>
-              <w:rPr>
-                <w:rFonts w:ascii="宋体" w:hAnsi="宋体" w:cs="宋体"/>
-                <w:spacing w:val="4"/>
-                <w:sz w:val="20"/>
-                <w:szCs w:val="20"/>
-              </w:rPr>
-              <w:t>目</w:t>
-            </w:r>
-          </w:p>
-        </w:tc>
-      </w:tr>
-    </w:tbl>
-    <w:p>
-      <w:pPr>
+        <w:rPr>
+          <w:rFonts w:hint="eastAsia"/>
+        </w:rPr>
+      </w:pPr>
+      <w:r>
+        <w:rPr>
+          <w:rFonts w:hint="eastAsia"/>
+        </w:rPr>
+        <w:t>另外一点，在设置</w:t>
+      </w:r>
+      <w:r>
+        <w:rPr>
+          <w:rFonts w:hint="eastAsia"/>
+        </w:rPr>
+        <w:t>url</w:t>
+      </w:r>
+      <w:r>
+        <w:rPr>
+          <w:rFonts w:hint="eastAsia"/>
+        </w:rPr>
+        <w:t>的时候，要注意相对路径的加载时当前路径指向的是哪一层级的路径，从而做出合适的修改。</w:t>
+      </w:r>
+    </w:p>
+    <w:p>
+      <w:pPr>
+        <w:spacing w:line="240" w:lineRule="auto"/>
         <w:ind w:firstLineChars="0" w:firstLine="0"/>
-        <w:sectPr>
-          <w:endnotePr>
-            <w:numFmt w:val="decimal"/>
-          </w:endnotePr>
-          <w:type w:val="continuous"/>
-          <w:pgSz w:w="11906" w:h="16839"/>
-          <w:pgMar w:top="2007" w:right="1785" w:bottom="0" w:left="1785" w:header="1731" w:footer="0" w:gutter="0"/>
-          <w:cols w:num="2" w:space="720" w:equalWidth="0">
-            <w:col w:w="4424" w:space="100"/>
-            <w:col w:w="3811" w:space="0"/>
-          </w:cols>
-        </w:sectPr>
-      </w:pPr>
-    </w:p>
-    <w:p>
-      <w:pPr>
+      </w:pPr>
+    </w:p>
+    <w:p>
+      <w:pPr>
+        <w:spacing w:line="240" w:lineRule="auto"/>
         <w:ind w:firstLineChars="0" w:firstLine="0"/>
-        <w:sectPr>
-          <w:headerReference w:type="default" r:id="rId22"/>
-          <w:endnotePr>
-            <w:numFmt w:val="decimal"/>
-          </w:endnotePr>
-          <w:pgSz w:w="11906" w:h="16839"/>
-          <w:pgMar w:top="1976" w:right="1742" w:bottom="0" w:left="1785" w:header="1961" w:footer="0" w:gutter="0"/>
-          <w:cols w:space="720"/>
-        </w:sectPr>
-      </w:pPr>
-    </w:p>
-    <w:p>
-      <w:pPr>
-        <w:spacing w:line="293" w:lineRule="auto"/>
+        <w:jc w:val="center"/>
+      </w:pPr>
+      <w:r>
+        <w:drawing>
+          <wp:inline distT="0" distB="0" distL="0" distR="0" wp14:anchorId="78969DF4" wp14:editId="453692CD">
+            <wp:extent cx="4220164" cy="2686425"/>
+            <wp:effectExtent l="0" t="0" r="9525" b="0"/>
+            <wp:docPr id="10" name="图片 10"/>
+            <wp:cNvGraphicFramePr>
+              <a:graphicFrameLocks xmlns:a="http://schemas.openxmlformats.org/drawingml/2006/main" noChangeAspect="1"/>
+            </wp:cNvGraphicFramePr>
+            <a:graphic xmlns:a="http://schemas.openxmlformats.org/drawingml/2006/main">
+              <a:graphicData uri="http://schemas.openxmlformats.org/drawingml/2006/picture">
+                <pic:pic xmlns:pic="http://schemas.openxmlformats.org/drawingml/2006/picture">
+                  <pic:nvPicPr>
+                    <pic:cNvPr id="1" name=""/>
+                    <pic:cNvPicPr/>
+                  </pic:nvPicPr>
+                  <pic:blipFill>
+                    <a:blip r:embed="rId27"/>
+                    <a:stretch>
+                      <a:fillRect/>
+                    </a:stretch>
+                  </pic:blipFill>
+                  <pic:spPr>
+                    <a:xfrm>
+                      <a:off x="0" y="0"/>
+                      <a:ext cx="4220164" cy="2686425"/>
+                    </a:xfrm>
+                    <a:prstGeom prst="rect">
+                      <a:avLst/>
+                    </a:prstGeom>
+                  </pic:spPr>
+                </pic:pic>
+              </a:graphicData>
+            </a:graphic>
+          </wp:inline>
+        </w:drawing>
+      </w:r>
+    </w:p>
+    <w:p>
+      <w:pPr>
+        <w:spacing w:line="240" w:lineRule="auto"/>
         <w:ind w:firstLineChars="0" w:firstLine="0"/>
       </w:pPr>
     </w:p>
+    <w:p>
+      <w:pPr>
+        <w:ind w:firstLineChars="0" w:firstLine="0"/>
+        <w:rPr>
+          <w:rFonts w:hint="eastAsia"/>
+        </w:rPr>
+      </w:pPr>
+      <w:r>
+        <w:tab/>
+      </w:r>
+    </w:p>
     <w:sectPr>
-      <w:headerReference w:type="default" r:id="rId23"/>
-      <w:footerReference w:type="default" r:id="rId24"/>
+      <w:headerReference w:type="default" r:id="rId28"/>
+      <w:footerReference w:type="default" r:id="rId29"/>
       <w:endnotePr>
         <w:numFmt w:val="decimal"/>
       </w:endnotePr>
@@ -2066,7 +4021,7 @@
       <w:spacing w:line="226" w:lineRule="auto"/>
       <w:ind w:left="3981" w:firstLine="420"/>
       <w:rPr>
-        <w:rFonts w:ascii="宋体" w:hAnsi="宋体" w:cs="宋体"/>
+        <w:rFonts w:ascii="宋体" w:hAnsi="宋体" w:cs="宋体" w:hint="eastAsia"/>
         <w:sz w:val="20"/>
         <w:szCs w:val="20"/>
       </w:rPr>
@@ -2081,24 +4036,6 @@
           <w10:wrap anchorx="page" anchory="page"/>
         </v:shape>
       </w:pict>
-    </w:r>
-    <w:r>
-      <w:rPr>
-        <w:rFonts w:ascii="宋体" w:hAnsi="宋体" w:cs="宋体"/>
-        <w:spacing w:val="-4"/>
-        <w:sz w:val="20"/>
-        <w:szCs w:val="20"/>
-      </w:rPr>
-      <w:t>附</w:t>
-    </w:r>
-    <w:r>
-      <w:rPr>
-        <w:rFonts w:ascii="宋体" w:hAnsi="宋体" w:cs="宋体"/>
-        <w:spacing w:val="-3"/>
-        <w:sz w:val="20"/>
-        <w:szCs w:val="20"/>
-      </w:rPr>
-      <w:t>录</w:t>
     </w:r>
   </w:p>
 </w:hdr>
@@ -2138,98 +4075,11 @@
         </v:shape>
       </w:pict>
     </w:r>
-    <w:r>
-      <w:rPr>
-        <w:rFonts w:ascii="宋体" w:hAnsi="宋体" w:cs="宋体"/>
-        <w:spacing w:val="-4"/>
-        <w:sz w:val="20"/>
-        <w:szCs w:val="20"/>
-      </w:rPr>
-      <w:t>附</w:t>
-    </w:r>
-    <w:r>
-      <w:rPr>
-        <w:rFonts w:ascii="宋体" w:hAnsi="宋体" w:cs="宋体"/>
-        <w:spacing w:val="-3"/>
-        <w:sz w:val="20"/>
-        <w:szCs w:val="20"/>
-      </w:rPr>
-      <w:t>录</w:t>
-    </w:r>
   </w:p>
 </w:hdr>
 </file>
 
 <file path=word/header5.xml><?xml version="1.0" encoding="utf-8"?>
-<w:hdr xmlns:wpc="http://schemas.microsoft.com/office/word/2010/wordprocessingCanvas" xmlns:cx="http://schemas.microsoft.com/office/drawing/2014/chartex" xmlns:cx1="http://schemas.microsoft.com/office/drawing/2015/9/8/chartex" xmlns:cx2="http://schemas.microsoft.com/office/drawing/2015/10/21/chartex" xmlns:cx3="http://schemas.microsoft.com/office/drawing/2016/5/9/chartex" xmlns:cx4="http://schemas.microsoft.com/office/drawing/2016/5/10/chartex" xmlns:cx5="http://schemas.microsoft.com/office/drawing/2016/5/11/chartex" xmlns:cx6="http://schemas.microsoft.com/office/drawing/2016/5/12/chartex" xmlns:cx7="http://schemas.microsoft.com/office/drawing/2016/5/13/chartex" xmlns:cx8="http://schemas.microsoft.com/office/drawing/2016/5/14/chartex" xmlns:mc="http://schemas.openxmlformats.org/markup-compatibility/2006" xmlns:aink="http://schemas.microsoft.com/office/drawing/2016/ink" xmlns:am3d="http://schemas.microsoft.com/office/drawing/2017/model3d" xmlns:o="urn:schemas-microsoft-com:office:office" xmlns:r="http://schemas.openxmlformats.org/officeDocument/2006/relationships" xmlns:m="http://schemas.openxmlformats.org/officeDocument/2006/math" xmlns:v="urn:schemas-microsoft-com:vml" xmlns:wp14="http://schemas.microsoft.com/office/word/2010/wordprocessingDrawing" xmlns:wp="http://schemas.openxmlformats.org/drawingml/2006/wordprocessingDrawing" xmlns:w10="urn:schemas-microsoft-com:office:word" xmlns:w="http://schemas.openxmlformats.org/wordprocessingml/2006/main" xmlns:w14="http://schemas.microsoft.com/office/word/2010/wordml" xmlns:w15="http://schemas.microsoft.com/office/word/2012/wordml" xmlns:w16cex="http://schemas.microsoft.com/office/word/2018/wordml/cex" xmlns:w16cid="http://schemas.microsoft.com/office/word/2016/wordml/cid" xmlns:w16="http://schemas.microsoft.com/office/word/2018/wordml" xmlns:w16sdtdh="http://schemas.microsoft.com/office/word/2020/wordml/sdtdatahash" xmlns:w16se="http://schemas.microsoft.com/office/word/2015/wordml/symex" xmlns:wpg="http://schemas.microsoft.com/office/word/2010/wordprocessingGroup" xmlns:wpi="http://schemas.microsoft.com/office/word/2010/wordprocessingInk" xmlns:wne="http://schemas.microsoft.com/office/word/2006/wordml" xmlns:wps="http://schemas.microsoft.com/office/word/2010/wordprocessingShape" mc:Ignorable="w14 w15 w16se w16cid w16 w16cex w16sdtdh wp14">
-  <w:p>
-    <w:pPr>
-      <w:spacing w:line="226" w:lineRule="auto"/>
-      <w:ind w:left="3981" w:firstLine="420"/>
-      <w:rPr>
-        <w:rFonts w:ascii="宋体" w:hAnsi="宋体" w:cs="宋体"/>
-        <w:sz w:val="20"/>
-        <w:szCs w:val="20"/>
-      </w:rPr>
-    </w:pPr>
-    <w:r>
-      <w:rPr>
-        <w:rFonts w:ascii="Arial" w:eastAsia="Arial" w:hAnsi="Arial"/>
-        <w:sz w:val="21"/>
-      </w:rPr>
-      <w:pict w14:anchorId="1549C6C1">
-        <v:shape id="_x0000_s2052" style="position:absolute;left:0;text-align:left;margin-left:90.7pt;margin-top:99.65pt;width:413.9pt;height:.75pt;z-index:251655680;mso-position-horizontal-relative:page;mso-position-vertical-relative:page" coordsize="8277,15" o:allowincell="f" path="m,l8277,r,14l,14,,xe" fillcolor="black" stroked="f">
-          <w10:wrap anchorx="page" anchory="page"/>
-        </v:shape>
-      </w:pict>
-    </w:r>
-    <w:r>
-      <w:rPr>
-        <w:rFonts w:ascii="宋体" w:hAnsi="宋体" w:cs="宋体"/>
-        <w:spacing w:val="-4"/>
-        <w:sz w:val="20"/>
-        <w:szCs w:val="20"/>
-      </w:rPr>
-      <w:t>附</w:t>
-    </w:r>
-    <w:r>
-      <w:rPr>
-        <w:rFonts w:ascii="宋体" w:hAnsi="宋体" w:cs="宋体"/>
-        <w:spacing w:val="-3"/>
-        <w:sz w:val="20"/>
-        <w:szCs w:val="20"/>
-      </w:rPr>
-      <w:t>录</w:t>
-    </w:r>
-  </w:p>
-</w:hdr>
-</file>
-
-<file path=word/header6.xml><?xml version="1.0" encoding="utf-8"?>
-<w:hdr xmlns:wpc="http://schemas.microsoft.com/office/word/2010/wordprocessingCanvas" xmlns:cx="http://schemas.microsoft.com/office/drawing/2014/chartex" xmlns:cx1="http://schemas.microsoft.com/office/drawing/2015/9/8/chartex" xmlns:cx2="http://schemas.microsoft.com/office/drawing/2015/10/21/chartex" xmlns:cx3="http://schemas.microsoft.com/office/drawing/2016/5/9/chartex" xmlns:cx4="http://schemas.microsoft.com/office/drawing/2016/5/10/chartex" xmlns:cx5="http://schemas.microsoft.com/office/drawing/2016/5/11/chartex" xmlns:cx6="http://schemas.microsoft.com/office/drawing/2016/5/12/chartex" xmlns:cx7="http://schemas.microsoft.com/office/drawing/2016/5/13/chartex" xmlns:cx8="http://schemas.microsoft.com/office/drawing/2016/5/14/chartex" xmlns:mc="http://schemas.openxmlformats.org/markup-compatibility/2006" xmlns:aink="http://schemas.microsoft.com/office/drawing/2016/ink" xmlns:am3d="http://schemas.microsoft.com/office/drawing/2017/model3d" xmlns:o="urn:schemas-microsoft-com:office:office" xmlns:r="http://schemas.openxmlformats.org/officeDocument/2006/relationships" xmlns:m="http://schemas.openxmlformats.org/officeDocument/2006/math" xmlns:v="urn:schemas-microsoft-com:vml" xmlns:wp14="http://schemas.microsoft.com/office/word/2010/wordprocessingDrawing" xmlns:wp="http://schemas.openxmlformats.org/drawingml/2006/wordprocessingDrawing" xmlns:w10="urn:schemas-microsoft-com:office:word" xmlns:w="http://schemas.openxmlformats.org/wordprocessingml/2006/main" xmlns:w14="http://schemas.microsoft.com/office/word/2010/wordml" xmlns:w15="http://schemas.microsoft.com/office/word/2012/wordml" xmlns:w16cex="http://schemas.microsoft.com/office/word/2018/wordml/cex" xmlns:w16cid="http://schemas.microsoft.com/office/word/2016/wordml/cid" xmlns:w16="http://schemas.microsoft.com/office/word/2018/wordml" xmlns:w16sdtdh="http://schemas.microsoft.com/office/word/2020/wordml/sdtdatahash" xmlns:w16se="http://schemas.microsoft.com/office/word/2015/wordml/symex" xmlns:wpg="http://schemas.microsoft.com/office/word/2010/wordprocessingGroup" xmlns:wpi="http://schemas.microsoft.com/office/word/2010/wordprocessingInk" xmlns:wne="http://schemas.microsoft.com/office/word/2006/wordml" xmlns:wps="http://schemas.microsoft.com/office/word/2010/wordprocessingShape" mc:Ignorable="w14 w15 w16se w16cid w16 w16cex w16sdtdh wp14">
-  <w:p>
-    <w:pPr>
-      <w:spacing w:line="14" w:lineRule="exact"/>
-      <w:ind w:firstLine="420"/>
-      <w:rPr>
-        <w:sz w:val="2"/>
-      </w:rPr>
-    </w:pPr>
-    <w:r>
-      <w:rPr>
-        <w:sz w:val="21"/>
-      </w:rPr>
-      <w:pict w14:anchorId="4A5AA9D6">
-        <v:rect id="_x0000_s2051" style="position:absolute;left:0;text-align:left;margin-left:90.7pt;margin-top:98.1pt;width:413.9pt;height:.75pt;z-index:251658752;mso-position-horizontal-relative:page;mso-position-vertical-relative:page" o:allowincell="f" fillcolor="black" stroked="f">
-          <w10:wrap anchorx="page" anchory="page"/>
-        </v:rect>
-      </w:pict>
-    </w:r>
-  </w:p>
-</w:hdr>
-</file>
-
-<file path=word/header7.xml><?xml version="1.0" encoding="utf-8"?>
 <w:hdr xmlns:wpc="http://schemas.microsoft.com/office/word/2010/wordprocessingCanvas" xmlns:cx="http://schemas.microsoft.com/office/drawing/2014/chartex" xmlns:cx1="http://schemas.microsoft.com/office/drawing/2015/9/8/chartex" xmlns:cx2="http://schemas.microsoft.com/office/drawing/2015/10/21/chartex" xmlns:cx3="http://schemas.microsoft.com/office/drawing/2016/5/9/chartex" xmlns:cx4="http://schemas.microsoft.com/office/drawing/2016/5/10/chartex" xmlns:cx5="http://schemas.microsoft.com/office/drawing/2016/5/11/chartex" xmlns:cx6="http://schemas.microsoft.com/office/drawing/2016/5/12/chartex" xmlns:cx7="http://schemas.microsoft.com/office/drawing/2016/5/13/chartex" xmlns:cx8="http://schemas.microsoft.com/office/drawing/2016/5/14/chartex" xmlns:mc="http://schemas.openxmlformats.org/markup-compatibility/2006" xmlns:aink="http://schemas.microsoft.com/office/drawing/2016/ink" xmlns:am3d="http://schemas.microsoft.com/office/drawing/2017/model3d" xmlns:o="urn:schemas-microsoft-com:office:office" xmlns:r="http://schemas.openxmlformats.org/officeDocument/2006/relationships" xmlns:m="http://schemas.openxmlformats.org/officeDocument/2006/math" xmlns:v="urn:schemas-microsoft-com:vml" xmlns:wp14="http://schemas.microsoft.com/office/word/2010/wordprocessingDrawing" xmlns:wp="http://schemas.openxmlformats.org/drawingml/2006/wordprocessingDrawing" xmlns:w10="urn:schemas-microsoft-com:office:word" xmlns:w="http://schemas.openxmlformats.org/wordprocessingml/2006/main" xmlns:w14="http://schemas.microsoft.com/office/word/2010/wordml" xmlns:w15="http://schemas.microsoft.com/office/word/2012/wordml" xmlns:w16cex="http://schemas.microsoft.com/office/word/2018/wordml/cex" xmlns:w16cid="http://schemas.microsoft.com/office/word/2016/wordml/cid" xmlns:w16="http://schemas.microsoft.com/office/word/2018/wordml" xmlns:w16sdtdh="http://schemas.microsoft.com/office/word/2020/wordml/sdtdatahash" xmlns:w16se="http://schemas.microsoft.com/office/word/2015/wordml/symex" xmlns:wpg="http://schemas.microsoft.com/office/word/2010/wordprocessingGroup" xmlns:wpi="http://schemas.microsoft.com/office/word/2010/wordprocessingInk" xmlns:wne="http://schemas.microsoft.com/office/word/2006/wordml" xmlns:wps="http://schemas.microsoft.com/office/word/2010/wordprocessingShape" mc:Ignorable="w14 w15 w16se w16cid w16 w16cex w16sdtdh wp14">
   <w:p>
     <w:pPr>
@@ -2337,13 +4187,13 @@
   <w:abstractNum w:abstractNumId="1" w15:restartNumberingAfterBreak="0">
     <w:nsid w:val="176F2BB3"/>
     <w:multiLevelType w:val="multilevel"/>
-    <w:tmpl w:val="0E067690"/>
+    <w:tmpl w:val="39502516"/>
     <w:numStyleLink w:val="a"/>
   </w:abstractNum>
   <w:abstractNum w:abstractNumId="2" w15:restartNumberingAfterBreak="0">
     <w:nsid w:val="1DF50060"/>
     <w:multiLevelType w:val="multilevel"/>
-    <w:tmpl w:val="0E067690"/>
+    <w:tmpl w:val="39502516"/>
     <w:styleLink w:val="a"/>
     <w:lvl w:ilvl="0">
       <w:start w:val="1"/>
@@ -4416,7 +6266,7 @@
     <w:link w:val="ac"/>
     <w:autoRedefine/>
     <w:qFormat/>
-    <w:rsid w:val="00CA7EB4"/>
+    <w:rsid w:val="009A1756"/>
     <w:pPr>
       <w:numPr>
         <w:numId w:val="12"/>
@@ -4484,7 +6334,7 @@
     <w:name w:val="各章标题 字符"/>
     <w:basedOn w:val="10"/>
     <w:link w:val="a0"/>
-    <w:rsid w:val="00CA7EB4"/>
+    <w:rsid w:val="009A1756"/>
     <w:rPr>
       <w:rFonts w:ascii="黑体" w:eastAsia="黑体" w:hAnsi="黑体" w:cs="黑体"/>
       <w:b/>
@@ -4933,6 +6783,66 @@
       <w:shd w:val="clear" w:color="auto" w:fill="E1DFDD"/>
     </w:rPr>
   </w:style>
+  <w:style w:type="paragraph" w:styleId="HTML">
+    <w:name w:val="HTML Preformatted"/>
+    <w:basedOn w:val="a4"/>
+    <w:link w:val="HTML0"/>
+    <w:uiPriority w:val="99"/>
+    <w:semiHidden/>
+    <w:unhideWhenUsed/>
+    <w:rsid w:val="00F37D4A"/>
+    <w:pPr>
+      <w:tabs>
+        <w:tab w:val="left" w:pos="916"/>
+        <w:tab w:val="left" w:pos="1832"/>
+        <w:tab w:val="left" w:pos="2748"/>
+        <w:tab w:val="left" w:pos="3664"/>
+        <w:tab w:val="left" w:pos="4580"/>
+        <w:tab w:val="left" w:pos="5496"/>
+        <w:tab w:val="left" w:pos="6412"/>
+        <w:tab w:val="left" w:pos="7328"/>
+        <w:tab w:val="left" w:pos="8244"/>
+        <w:tab w:val="left" w:pos="9160"/>
+        <w:tab w:val="left" w:pos="10076"/>
+        <w:tab w:val="left" w:pos="10992"/>
+        <w:tab w:val="left" w:pos="11908"/>
+        <w:tab w:val="left" w:pos="12824"/>
+        <w:tab w:val="left" w:pos="13740"/>
+        <w:tab w:val="left" w:pos="14656"/>
+      </w:tabs>
+      <w:kinsoku/>
+      <w:autoSpaceDE/>
+      <w:autoSpaceDN/>
+      <w:adjustRightInd/>
+      <w:snapToGrid/>
+      <w:spacing w:line="240" w:lineRule="auto"/>
+      <w:ind w:firstLineChars="0" w:firstLine="0"/>
+      <w:jc w:val="left"/>
+      <w:textAlignment w:val="auto"/>
+    </w:pPr>
+    <w:rPr>
+      <w:rFonts w:ascii="宋体" w:hAnsi="宋体" w:cs="宋体"/>
+      <w:noProof w:val="0"/>
+      <w:snapToGrid/>
+      <w:color w:val="auto"/>
+      <w:szCs w:val="24"/>
+    </w:rPr>
+  </w:style>
+  <w:style w:type="character" w:customStyle="1" w:styleId="HTML0">
+    <w:name w:val="HTML 预设格式 字符"/>
+    <w:basedOn w:val="a5"/>
+    <w:link w:val="HTML"/>
+    <w:uiPriority w:val="99"/>
+    <w:semiHidden/>
+    <w:rsid w:val="00F37D4A"/>
+    <w:rPr>
+      <w:rFonts w:ascii="宋体" w:eastAsia="宋体" w:hAnsi="宋体" w:cs="宋体"/>
+      <w:snapToGrid/>
+      <w:color w:val="auto"/>
+      <w:sz w:val="24"/>
+      <w:szCs w:val="24"/>
+    </w:rPr>
+  </w:style>
 </w:styles>
 </file>
 

</xml_diff>